<commit_message>
Updates to Activity 3 and slides
</commit_message>
<xml_diff>
--- a/materials/activities/3-A-StayingSynchronized.docx
+++ b/materials/activities/3-A-StayingSynchronized.docx
@@ -605,13 +605,7 @@
         <w:rPr>
           <w:rFonts w:asciiTheme="minorHAnsi" w:hAnsiTheme="minorHAnsi" w:cstheme="minorHAnsi"/>
         </w:rPr>
-        <w:t xml:space="preserve"> for this activity.</w:t>
-      </w:r>
-      <w:r>
-        <w:rPr>
-          <w:rFonts w:asciiTheme="minorHAnsi" w:hAnsiTheme="minorHAnsi" w:cstheme="minorHAnsi"/>
-        </w:rPr>
-        <w:t xml:space="preserve">  Revisit one of the prior activity sheets to find the </w:t>
+        <w:t xml:space="preserve"> for this activity.  Revisit one of the prior activity sheets to find the </w:t>
       </w:r>
       <w:r>
         <w:rPr>
@@ -1101,7 +1095,19 @@
         <w:rPr>
           <w:rFonts w:asciiTheme="minorHAnsi" w:hAnsiTheme="minorHAnsi" w:cstheme="minorHAnsi"/>
         </w:rPr>
-        <w:t xml:space="preserve"> added to the upstream </w:t>
+        <w:t xml:space="preserve"> </w:t>
+      </w:r>
+      <w:r>
+        <w:rPr>
+          <w:rFonts w:asciiTheme="minorHAnsi" w:hAnsiTheme="minorHAnsi" w:cstheme="minorHAnsi"/>
+        </w:rPr>
+        <w:t>merged into</w:t>
+      </w:r>
+      <w:r>
+        <w:rPr>
+          <w:rFonts w:asciiTheme="minorHAnsi" w:hAnsiTheme="minorHAnsi" w:cstheme="minorHAnsi"/>
+        </w:rPr>
+        <w:t xml:space="preserve"> the upstream </w:t>
       </w:r>
       <w:r>
         <w:rPr>
@@ -1356,31 +1362,34 @@
         <w:rPr>
           <w:rFonts w:asciiTheme="minorHAnsi" w:hAnsiTheme="minorHAnsi" w:cstheme="minorHAnsi"/>
         </w:rPr>
-        <w:t xml:space="preserve">GitHub will inform you when the active branch in your origin repo is out of synch with the upstream.  </w:t>
-      </w:r>
-      <w:r>
-        <w:rPr>
-          <w:rFonts w:asciiTheme="minorHAnsi" w:hAnsiTheme="minorHAnsi" w:cstheme="minorHAnsi"/>
-        </w:rPr>
-        <w:t>Use your browser to v</w:t>
-      </w:r>
-      <w:r>
-        <w:rPr>
-          <w:rFonts w:asciiTheme="minorHAnsi" w:hAnsiTheme="minorHAnsi" w:cstheme="minorHAnsi"/>
-        </w:rPr>
-        <w:t xml:space="preserve">isit your origin repo </w:t>
-      </w:r>
-      <w:r>
-        <w:rPr>
-          <w:rFonts w:asciiTheme="minorHAnsi" w:hAnsiTheme="minorHAnsi" w:cstheme="minorHAnsi"/>
-        </w:rPr>
-        <w:t xml:space="preserve">on GitHub and </w:t>
-      </w:r>
-      <w:r>
-        <w:rPr>
-          <w:rFonts w:asciiTheme="minorHAnsi" w:hAnsiTheme="minorHAnsi" w:cstheme="minorHAnsi"/>
-        </w:rPr>
-        <w:t xml:space="preserve">ensure that the </w:t>
+        <w:t>GitHub will inform you when the active branch in your origin repo is out of synch with the upstream.</w:t>
+      </w:r>
+    </w:p>
+    <w:p>
+      <w:pPr>
+        <w:rPr>
+          <w:rFonts w:asciiTheme="minorHAnsi" w:hAnsiTheme="minorHAnsi" w:cstheme="minorHAnsi"/>
+        </w:rPr>
+      </w:pPr>
+    </w:p>
+    <w:p>
+      <w:pPr>
+        <w:ind w:left="288"/>
+        <w:rPr>
+          <w:rFonts w:asciiTheme="minorHAnsi" w:hAnsiTheme="minorHAnsi" w:cstheme="minorHAnsi"/>
+        </w:rPr>
+      </w:pPr>
+      <w:r>
+        <w:rPr>
+          <w:rFonts w:asciiTheme="minorHAnsi" w:hAnsiTheme="minorHAnsi" w:cstheme="minorHAnsi"/>
+        </w:rPr>
+        <w:t xml:space="preserve">a. </w:t>
+      </w:r>
+      <w:r>
+        <w:rPr>
+          <w:rFonts w:asciiTheme="minorHAnsi" w:hAnsiTheme="minorHAnsi" w:cstheme="minorHAnsi"/>
+        </w:rPr>
+        <w:t xml:space="preserve">Use your browser to visit your origin repo on GitHub and ensure that the </w:t>
       </w:r>
       <w:r>
         <w:rPr>
@@ -1394,13 +1403,64 @@
         </w:rPr>
         <w:t xml:space="preserve"> branch is selected.</w:t>
       </w:r>
-    </w:p>
-    <w:p>
-      <w:pPr>
-        <w:rPr>
-          <w:rFonts w:asciiTheme="minorHAnsi" w:hAnsiTheme="minorHAnsi" w:cstheme="minorHAnsi"/>
-        </w:rPr>
-      </w:pPr>
+      <w:r>
+        <w:rPr>
+          <w:rFonts w:asciiTheme="minorHAnsi" w:hAnsiTheme="minorHAnsi" w:cstheme="minorHAnsi"/>
+        </w:rPr>
+        <w:t xml:space="preserve"> Find the part of the page that indicates that your </w:t>
+      </w:r>
+      <w:r>
+        <w:rPr>
+          <w:rFonts w:ascii="Courier" w:hAnsi="Courier" w:cstheme="minorHAnsi"/>
+        </w:rPr>
+        <w:t>main</w:t>
+      </w:r>
+      <w:r>
+        <w:rPr>
+          <w:rFonts w:asciiTheme="minorHAnsi" w:hAnsiTheme="minorHAnsi" w:cstheme="minorHAnsi"/>
+        </w:rPr>
+        <w:t xml:space="preserve"> branch is </w:t>
+      </w:r>
+      <w:r>
+        <w:rPr>
+          <w:rFonts w:asciiTheme="minorHAnsi" w:hAnsiTheme="minorHAnsi" w:cstheme="minorHAnsi"/>
+          <w:i/>
+          <w:iCs/>
+        </w:rPr>
+        <w:t>behind</w:t>
+      </w:r>
+      <w:r>
+        <w:rPr>
+          <w:rFonts w:asciiTheme="minorHAnsi" w:hAnsiTheme="minorHAnsi" w:cstheme="minorHAnsi"/>
+        </w:rPr>
+        <w:t xml:space="preserve"> (</w:t>
+      </w:r>
+      <w:proofErr w:type="gramStart"/>
+      <w:r>
+        <w:rPr>
+          <w:rFonts w:asciiTheme="minorHAnsi" w:hAnsiTheme="minorHAnsi" w:cstheme="minorHAnsi"/>
+        </w:rPr>
+        <w:t>i.e.</w:t>
+      </w:r>
+      <w:proofErr w:type="gramEnd"/>
+      <w:r>
+        <w:rPr>
+          <w:rFonts w:asciiTheme="minorHAnsi" w:hAnsiTheme="minorHAnsi" w:cstheme="minorHAnsi"/>
+        </w:rPr>
+        <w:t xml:space="preserve"> not the same as, or out of synch with) the upstream </w:t>
+      </w:r>
+      <w:r>
+        <w:rPr>
+          <w:rFonts w:ascii="Courier" w:hAnsi="Courier" w:cstheme="minorHAnsi"/>
+        </w:rPr>
+        <w:t>main</w:t>
+      </w:r>
+      <w:r>
+        <w:rPr>
+          <w:rFonts w:asciiTheme="minorHAnsi" w:hAnsiTheme="minorHAnsi" w:cstheme="minorHAnsi"/>
+        </w:rPr>
+        <w:t>.</w:t>
+      </w:r>
     </w:p>
     <w:p>
       <w:pPr>
@@ -1409,70 +1469,20 @@
           <w:rFonts w:asciiTheme="minorHAnsi" w:hAnsiTheme="minorHAnsi" w:cstheme="minorHAnsi"/>
         </w:rPr>
       </w:pPr>
-      <w:r>
-        <w:rPr>
-          <w:rFonts w:asciiTheme="minorHAnsi" w:hAnsiTheme="minorHAnsi" w:cstheme="minorHAnsi"/>
-        </w:rPr>
-        <w:t>a. How many commits behind the upstream</w:t>
-      </w:r>
-      <w:r>
-        <w:rPr>
-          <w:rFonts w:asciiTheme="minorHAnsi" w:hAnsiTheme="minorHAnsi" w:cstheme="minorHAnsi"/>
-        </w:rPr>
-        <w:t xml:space="preserve"> </w:t>
-      </w:r>
-      <w:r>
-        <w:rPr>
-          <w:rFonts w:ascii="Courier" w:hAnsi="Courier" w:cstheme="minorHAnsi"/>
-        </w:rPr>
-        <w:t>main</w:t>
-      </w:r>
-      <w:r>
-        <w:rPr>
-          <w:rFonts w:asciiTheme="minorHAnsi" w:hAnsiTheme="minorHAnsi" w:cstheme="minorHAnsi"/>
-        </w:rPr>
-        <w:t xml:space="preserve"> branch</w:t>
-      </w:r>
-      <w:r>
-        <w:rPr>
-          <w:rFonts w:asciiTheme="minorHAnsi" w:hAnsiTheme="minorHAnsi" w:cstheme="minorHAnsi"/>
-        </w:rPr>
-        <w:t xml:space="preserve"> is your origin</w:t>
-      </w:r>
-      <w:r>
-        <w:rPr>
-          <w:rFonts w:asciiTheme="minorHAnsi" w:hAnsiTheme="minorHAnsi" w:cstheme="minorHAnsi"/>
-        </w:rPr>
-        <w:t xml:space="preserve">’s </w:t>
-      </w:r>
-      <w:r>
-        <w:rPr>
-          <w:rFonts w:ascii="Courier" w:hAnsi="Courier" w:cstheme="minorHAnsi"/>
-        </w:rPr>
-        <w:t>main</w:t>
-      </w:r>
-      <w:r>
-        <w:rPr>
-          <w:rFonts w:asciiTheme="minorHAnsi" w:hAnsiTheme="minorHAnsi" w:cstheme="minorHAnsi"/>
-        </w:rPr>
-        <w:t xml:space="preserve"> branch</w:t>
-      </w:r>
-      <w:r>
-        <w:rPr>
-          <w:rFonts w:asciiTheme="minorHAnsi" w:hAnsiTheme="minorHAnsi" w:cstheme="minorHAnsi"/>
-        </w:rPr>
-        <w:t xml:space="preserve">?  </w:t>
-      </w:r>
-    </w:p>
-    <w:p>
-      <w:pPr>
-        <w:rPr>
-          <w:rFonts w:asciiTheme="minorHAnsi" w:hAnsiTheme="minorHAnsi" w:cstheme="minorHAnsi"/>
-          <w:b/>
-          <w:bCs/>
-          <w:u w:val="single"/>
-        </w:rPr>
-      </w:pPr>
+    </w:p>
+    <w:p>
+      <w:pPr>
+        <w:ind w:left="288"/>
+        <w:rPr>
+          <w:rFonts w:asciiTheme="minorHAnsi" w:hAnsiTheme="minorHAnsi" w:cstheme="minorHAnsi"/>
+        </w:rPr>
+      </w:pPr>
+      <w:r>
+        <w:rPr>
+          <w:rFonts w:asciiTheme="minorHAnsi" w:hAnsiTheme="minorHAnsi" w:cstheme="minorHAnsi"/>
+        </w:rPr>
+        <w:t>Give a screenshot of the section of the GitHub page that shows that you are out of synch.</w:t>
+      </w:r>
     </w:p>
     <w:p>
       <w:pPr>
@@ -1482,13 +1492,6 @@
           <w:bottom w:val="thinThickThinSmallGap" w:sz="24" w:space="4" w:color="0070C0"/>
           <w:right w:val="thinThickThinSmallGap" w:sz="24" w:space="4" w:color="0070C0"/>
         </w:pBdr>
-        <w:rPr>
-          <w:rFonts w:asciiTheme="minorHAnsi" w:hAnsiTheme="minorHAnsi" w:cstheme="minorHAnsi"/>
-        </w:rPr>
-      </w:pPr>
-    </w:p>
-    <w:p>
-      <w:pPr>
         <w:ind w:left="288"/>
         <w:rPr>
           <w:rFonts w:asciiTheme="minorHAnsi" w:hAnsiTheme="minorHAnsi" w:cstheme="minorHAnsi"/>
@@ -1502,6 +1505,14 @@
           <w:rFonts w:asciiTheme="minorHAnsi" w:hAnsiTheme="minorHAnsi" w:cstheme="minorHAnsi"/>
         </w:rPr>
       </w:pPr>
+    </w:p>
+    <w:p>
+      <w:pPr>
+        <w:ind w:left="288"/>
+        <w:rPr>
+          <w:rFonts w:asciiTheme="minorHAnsi" w:hAnsiTheme="minorHAnsi" w:cstheme="minorHAnsi"/>
+        </w:rPr>
+      </w:pPr>
       <w:r>
         <w:rPr>
           <w:rFonts w:asciiTheme="minorHAnsi" w:hAnsiTheme="minorHAnsi" w:cstheme="minorHAnsi"/>
@@ -1524,7 +1535,21 @@
         <w:rPr>
           <w:rFonts w:asciiTheme="minorHAnsi" w:hAnsiTheme="minorHAnsi" w:cstheme="minorHAnsi"/>
         </w:rPr>
-        <w:t xml:space="preserve"> branch got behind the upstream </w:t>
+        <w:t xml:space="preserve"> branch got </w:t>
+      </w:r>
+      <w:r>
+        <w:rPr>
+          <w:rFonts w:asciiTheme="minorHAnsi" w:hAnsiTheme="minorHAnsi" w:cstheme="minorHAnsi"/>
+          <w:i/>
+          <w:iCs/>
+        </w:rPr>
+        <w:t>behind</w:t>
+      </w:r>
+      <w:r>
+        <w:rPr>
+          <w:rFonts w:asciiTheme="minorHAnsi" w:hAnsiTheme="minorHAnsi" w:cstheme="minorHAnsi"/>
+        </w:rPr>
+        <w:t xml:space="preserve"> the upstream </w:t>
       </w:r>
       <w:r>
         <w:rPr>
@@ -1557,6 +1582,7 @@
           <w:bottom w:val="thinThickThinSmallGap" w:sz="24" w:space="4" w:color="0070C0"/>
           <w:right w:val="thinThickThinSmallGap" w:sz="24" w:space="4" w:color="0070C0"/>
         </w:pBdr>
+        <w:ind w:left="288"/>
         <w:rPr>
           <w:rFonts w:asciiTheme="minorHAnsi" w:hAnsiTheme="minorHAnsi" w:cstheme="minorHAnsi"/>
         </w:rPr>
@@ -2307,43 +2333,30 @@
         <w:rPr>
           <w:rFonts w:asciiTheme="minorHAnsi" w:hAnsiTheme="minorHAnsi" w:cstheme="minorHAnsi"/>
         </w:rPr>
-        <w:t>.  Give the</w:t>
-      </w:r>
-      <w:r>
-        <w:rPr>
-          <w:rFonts w:asciiTheme="minorHAnsi" w:hAnsiTheme="minorHAnsi" w:cstheme="minorHAnsi"/>
-        </w:rPr>
-        <w:t xml:space="preserve"> output </w:t>
-      </w:r>
-      <w:r>
-        <w:rPr>
-          <w:rFonts w:asciiTheme="minorHAnsi" w:hAnsiTheme="minorHAnsi" w:cstheme="minorHAnsi"/>
-        </w:rPr>
-        <w:t>that</w:t>
-      </w:r>
-      <w:r>
-        <w:rPr>
-          <w:rFonts w:asciiTheme="minorHAnsi" w:hAnsiTheme="minorHAnsi" w:cstheme="minorHAnsi"/>
-        </w:rPr>
-        <w:t xml:space="preserve"> </w:t>
-      </w:r>
-      <w:r>
-        <w:rPr>
-          <w:rFonts w:asciiTheme="minorHAnsi" w:hAnsiTheme="minorHAnsi" w:cstheme="minorHAnsi"/>
-        </w:rPr>
-        <w:t>it</w:t>
-      </w:r>
-      <w:r>
-        <w:rPr>
-          <w:rFonts w:asciiTheme="minorHAnsi" w:hAnsiTheme="minorHAnsi" w:cstheme="minorHAnsi"/>
-        </w:rPr>
-        <w:t xml:space="preserve"> generate</w:t>
-      </w:r>
-      <w:r>
-        <w:rPr>
-          <w:rFonts w:asciiTheme="minorHAnsi" w:hAnsiTheme="minorHAnsi" w:cstheme="minorHAnsi"/>
-        </w:rPr>
-        <w:t>s.</w:t>
+        <w:t xml:space="preserve">.  </w:t>
+      </w:r>
+    </w:p>
+    <w:p>
+      <w:pPr>
+        <w:ind w:left="288"/>
+        <w:rPr>
+          <w:rFonts w:asciiTheme="minorHAnsi" w:hAnsiTheme="minorHAnsi" w:cstheme="minorHAnsi"/>
+        </w:rPr>
+      </w:pPr>
+    </w:p>
+    <w:p>
+      <w:pPr>
+        <w:ind w:left="288"/>
+        <w:rPr>
+          <w:rFonts w:asciiTheme="minorHAnsi" w:hAnsiTheme="minorHAnsi" w:cstheme="minorHAnsi"/>
+        </w:rPr>
+      </w:pPr>
+      <w:r>
+        <w:rPr>
+          <w:rFonts w:asciiTheme="minorHAnsi" w:hAnsiTheme="minorHAnsi" w:cstheme="minorHAnsi"/>
+        </w:rPr>
+        <w:lastRenderedPageBreak/>
+        <w:t>Give a screenshot of the command you used and its output.</w:t>
       </w:r>
     </w:p>
     <w:p>
@@ -2399,49 +2412,7 @@
         <w:rPr>
           <w:rFonts w:asciiTheme="minorHAnsi" w:hAnsiTheme="minorHAnsi" w:cstheme="minorHAnsi"/>
         </w:rPr>
-        <w:t xml:space="preserve">Which of the orange dotted lines in </w:t>
-      </w:r>
-      <w:r>
-        <w:rPr>
-          <w:rFonts w:asciiTheme="minorHAnsi" w:hAnsiTheme="minorHAnsi" w:cstheme="minorHAnsi"/>
-        </w:rPr>
-        <w:t>F</w:t>
-      </w:r>
-      <w:r>
-        <w:rPr>
-          <w:rFonts w:asciiTheme="minorHAnsi" w:hAnsiTheme="minorHAnsi" w:cstheme="minorHAnsi"/>
-        </w:rPr>
-        <w:t xml:space="preserve">igure </w:t>
-      </w:r>
-      <w:r>
-        <w:rPr>
-          <w:rFonts w:asciiTheme="minorHAnsi" w:hAnsiTheme="minorHAnsi" w:cstheme="minorHAnsi"/>
-        </w:rPr>
-        <w:t>2</w:t>
-      </w:r>
-      <w:r>
-        <w:rPr>
-          <w:rFonts w:asciiTheme="minorHAnsi" w:hAnsiTheme="minorHAnsi" w:cstheme="minorHAnsi"/>
-        </w:rPr>
-        <w:t xml:space="preserve"> is represent</w:t>
-      </w:r>
-      <w:r>
-        <w:rPr>
-          <w:rFonts w:asciiTheme="minorHAnsi" w:hAnsiTheme="minorHAnsi" w:cstheme="minorHAnsi"/>
-        </w:rPr>
-        <w:t>ed</w:t>
-      </w:r>
-      <w:r>
-        <w:rPr>
-          <w:rFonts w:asciiTheme="minorHAnsi" w:hAnsiTheme="minorHAnsi" w:cstheme="minorHAnsi"/>
-        </w:rPr>
-        <w:t xml:space="preserve"> by the two lines of output</w:t>
-      </w:r>
-      <w:r>
-        <w:rPr>
-          <w:rFonts w:asciiTheme="minorHAnsi" w:hAnsiTheme="minorHAnsi" w:cstheme="minorHAnsi"/>
-        </w:rPr>
-        <w:t xml:space="preserve"> in part a?</w:t>
+        <w:t>How is the origin remote indicated in part a represented in Figure 2?</w:t>
       </w:r>
     </w:p>
     <w:p>
@@ -2485,32 +2456,32 @@
         <w:rPr>
           <w:rFonts w:asciiTheme="minorHAnsi" w:hAnsiTheme="minorHAnsi" w:cstheme="minorHAnsi"/>
         </w:rPr>
-        <w:t xml:space="preserve">c. To create a new remote that tells your local repo about the upstream you will need the URL of the upstream repo. Use your browser to navigate to the upstream FarmData2 repo that you are using for this course and give its URL here. </w:t>
-      </w:r>
-      <w:r>
-        <w:rPr>
-          <w:rFonts w:asciiTheme="minorHAnsi" w:hAnsiTheme="minorHAnsi" w:cstheme="minorHAnsi"/>
-        </w:rPr>
-        <w:t xml:space="preserve">Hint: You can find the </w:t>
-      </w:r>
-      <w:r>
-        <w:rPr>
-          <w:rFonts w:asciiTheme="minorHAnsi" w:hAnsiTheme="minorHAnsi" w:cstheme="minorHAnsi"/>
-        </w:rPr>
-        <w:t xml:space="preserve">upstream using the link from your origin. Once you find the upstream, you can get the </w:t>
-      </w:r>
-      <w:r>
-        <w:rPr>
-          <w:rFonts w:asciiTheme="minorHAnsi" w:hAnsiTheme="minorHAnsi" w:cstheme="minorHAnsi"/>
-        </w:rPr>
-        <w:t xml:space="preserve">URL by using the “Code” button in the upstream repo, it ends </w:t>
+        <w:t>c. To create a new remote that tells your local repo about the upstream you will need the URL of the upstream repo. Use your browser to navigate to the upstream FarmData2 repo that you are using for this course and give its URL here. Hint: You can find the upstream using the link from your origin</w:t>
+      </w:r>
+      <w:r>
+        <w:rPr>
+          <w:rFonts w:asciiTheme="minorHAnsi" w:hAnsiTheme="minorHAnsi" w:cstheme="minorHAnsi"/>
+        </w:rPr>
+        <w:t xml:space="preserve"> repo in GitHub</w:t>
+      </w:r>
+      <w:r>
+        <w:rPr>
+          <w:rFonts w:asciiTheme="minorHAnsi" w:hAnsiTheme="minorHAnsi" w:cstheme="minorHAnsi"/>
+        </w:rPr>
+        <w:t xml:space="preserve">. Once you find the upstream, you can get the URL by using the “Code” button in the upstream repo, it ends </w:t>
       </w:r>
       <w:proofErr w:type="gramStart"/>
       <w:r>
         <w:rPr>
           <w:rFonts w:asciiTheme="minorHAnsi" w:hAnsiTheme="minorHAnsi" w:cstheme="minorHAnsi"/>
         </w:rPr>
-        <w:t>in .git</w:t>
+        <w:t xml:space="preserve">in </w:t>
+      </w:r>
+      <w:r>
+        <w:rPr>
+          <w:rFonts w:ascii="Courier" w:hAnsi="Courier" w:cstheme="minorHAnsi"/>
+        </w:rPr>
+        <w:t>.git</w:t>
       </w:r>
       <w:proofErr w:type="gramEnd"/>
       <w:r>
@@ -2585,13 +2556,25 @@
         <w:rPr>
           <w:rFonts w:asciiTheme="minorHAnsi" w:hAnsiTheme="minorHAnsi" w:cstheme="minorHAnsi"/>
         </w:rPr>
-        <w:t xml:space="preserve"> command can also be used to add information about a remote repo</w:t>
-      </w:r>
-      <w:r>
-        <w:rPr>
-          <w:rFonts w:asciiTheme="minorHAnsi" w:hAnsiTheme="minorHAnsi" w:cstheme="minorHAnsi"/>
-        </w:rPr>
-        <w:t xml:space="preserve"> to your local repo</w:t>
+        <w:t xml:space="preserve"> command can also be used to add a </w:t>
+      </w:r>
+      <w:r>
+        <w:rPr>
+          <w:rFonts w:asciiTheme="minorHAnsi" w:hAnsiTheme="minorHAnsi" w:cstheme="minorHAnsi"/>
+        </w:rPr>
+        <w:t xml:space="preserve">new </w:t>
+      </w:r>
+      <w:r>
+        <w:rPr>
+          <w:rFonts w:asciiTheme="minorHAnsi" w:hAnsiTheme="minorHAnsi" w:cstheme="minorHAnsi"/>
+        </w:rPr>
+        <w:t xml:space="preserve">remote </w:t>
+      </w:r>
+      <w:r>
+        <w:rPr>
+          <w:rFonts w:asciiTheme="minorHAnsi" w:hAnsiTheme="minorHAnsi" w:cstheme="minorHAnsi"/>
+        </w:rPr>
+        <w:t>to your local repo</w:t>
       </w:r>
       <w:r>
         <w:rPr>
@@ -2682,7 +2665,25 @@
         <w:rPr>
           <w:rFonts w:asciiTheme="minorHAnsi" w:hAnsiTheme="minorHAnsi" w:cstheme="minorHAnsi"/>
         </w:rPr>
-        <w:t xml:space="preserve">Give a command that will create a remote named </w:t>
+        <w:t>Use the above</w:t>
+      </w:r>
+      <w:r>
+        <w:rPr>
+          <w:rFonts w:asciiTheme="minorHAnsi" w:hAnsiTheme="minorHAnsi" w:cstheme="minorHAnsi"/>
+        </w:rPr>
+        <w:t xml:space="preserve"> command </w:t>
+      </w:r>
+      <w:r>
+        <w:rPr>
+          <w:rFonts w:asciiTheme="minorHAnsi" w:hAnsiTheme="minorHAnsi" w:cstheme="minorHAnsi"/>
+        </w:rPr>
+        <w:t>to</w:t>
+      </w:r>
+      <w:r>
+        <w:rPr>
+          <w:rFonts w:asciiTheme="minorHAnsi" w:hAnsiTheme="minorHAnsi" w:cstheme="minorHAnsi"/>
+        </w:rPr>
+        <w:t xml:space="preserve"> create a remote named </w:t>
       </w:r>
       <w:r>
         <w:rPr>
@@ -2713,6 +2714,21 @@
           <w:rFonts w:asciiTheme="minorHAnsi" w:hAnsiTheme="minorHAnsi" w:cstheme="minorHAnsi"/>
         </w:rPr>
         <w:t>.</w:t>
+      </w:r>
+    </w:p>
+    <w:p>
+      <w:pPr>
+        <w:ind w:left="288"/>
+        <w:rPr>
+          <w:rFonts w:asciiTheme="minorHAnsi" w:hAnsiTheme="minorHAnsi" w:cstheme="minorHAnsi"/>
+        </w:rPr>
+      </w:pPr>
+      <w:r>
+        <w:rPr>
+          <w:rFonts w:asciiTheme="minorHAnsi" w:hAnsiTheme="minorHAnsi" w:cstheme="minorHAnsi"/>
+        </w:rPr>
+        <w:br/>
+        <w:t>Give a screenshot of the command that you used and its output.</w:t>
       </w:r>
     </w:p>
     <w:p>
@@ -2766,51 +2782,65 @@
         <w:rPr>
           <w:rFonts w:asciiTheme="minorHAnsi" w:hAnsiTheme="minorHAnsi" w:cstheme="minorHAnsi"/>
         </w:rPr>
-        <w:t xml:space="preserve">What </w:t>
-      </w:r>
-      <w:r>
-        <w:rPr>
-          <w:rFonts w:asciiTheme="minorHAnsi" w:hAnsiTheme="minorHAnsi" w:cstheme="minorHAnsi"/>
-        </w:rPr>
-        <w:t>new lines appear in</w:t>
-      </w:r>
-      <w:r>
-        <w:rPr>
-          <w:rFonts w:asciiTheme="minorHAnsi" w:hAnsiTheme="minorHAnsi" w:cstheme="minorHAnsi"/>
-        </w:rPr>
-        <w:t xml:space="preserve"> output of </w:t>
+        <w:t>Use the</w:t>
+      </w:r>
+      <w:r>
+        <w:rPr>
+          <w:rFonts w:asciiTheme="minorHAnsi" w:hAnsiTheme="minorHAnsi" w:cstheme="minorHAnsi"/>
+        </w:rPr>
+        <w:t xml:space="preserve"> </w:t>
       </w:r>
       <w:r>
         <w:rPr>
           <w:rFonts w:ascii="Courier" w:hAnsi="Courier" w:cstheme="minorHAnsi"/>
         </w:rPr>
-        <w:t xml:space="preserve">git </w:t>
-      </w:r>
-      <w:proofErr w:type="gramStart"/>
+        <w:t>git remote -v</w:t>
+      </w:r>
+      <w:r>
+        <w:rPr>
+          <w:rFonts w:asciiTheme="minorHAnsi" w:hAnsiTheme="minorHAnsi" w:cstheme="minorHAnsi"/>
+        </w:rPr>
+        <w:t xml:space="preserve"> </w:t>
+      </w:r>
+      <w:r>
+        <w:rPr>
+          <w:rFonts w:asciiTheme="minorHAnsi" w:hAnsiTheme="minorHAnsi" w:cstheme="minorHAnsi"/>
+        </w:rPr>
+        <w:t xml:space="preserve">command to confirm that the new </w:t>
+      </w:r>
       <w:r>
         <w:rPr>
           <w:rFonts w:ascii="Courier" w:hAnsi="Courier" w:cstheme="minorHAnsi"/>
         </w:rPr>
-        <w:t>remote -v</w:t>
-      </w:r>
-      <w:proofErr w:type="gramEnd"/>
-      <w:r>
-        <w:rPr>
-          <w:rFonts w:asciiTheme="minorHAnsi" w:hAnsiTheme="minorHAnsi" w:cstheme="minorHAnsi"/>
-        </w:rPr>
-        <w:t xml:space="preserve"> after you use your command from part </w:t>
-      </w:r>
-      <w:r>
-        <w:rPr>
-          <w:rFonts w:asciiTheme="minorHAnsi" w:hAnsiTheme="minorHAnsi" w:cstheme="minorHAnsi"/>
-        </w:rPr>
-        <w:t>d</w:t>
-      </w:r>
-      <w:r>
-        <w:rPr>
-          <w:rFonts w:asciiTheme="minorHAnsi" w:hAnsiTheme="minorHAnsi" w:cstheme="minorHAnsi"/>
-        </w:rPr>
-        <w:t>?</w:t>
+        <w:t>upstream</w:t>
+      </w:r>
+      <w:r>
+        <w:rPr>
+          <w:rFonts w:asciiTheme="minorHAnsi" w:hAnsiTheme="minorHAnsi" w:cstheme="minorHAnsi"/>
+        </w:rPr>
+        <w:t xml:space="preserve"> remote has been added.</w:t>
+      </w:r>
+    </w:p>
+    <w:p>
+      <w:pPr>
+        <w:ind w:left="288"/>
+        <w:rPr>
+          <w:rFonts w:asciiTheme="minorHAnsi" w:hAnsiTheme="minorHAnsi" w:cstheme="minorHAnsi"/>
+        </w:rPr>
+      </w:pPr>
+    </w:p>
+    <w:p>
+      <w:pPr>
+        <w:ind w:left="288"/>
+        <w:rPr>
+          <w:rFonts w:asciiTheme="minorHAnsi" w:hAnsiTheme="minorHAnsi" w:cstheme="minorHAnsi"/>
+        </w:rPr>
+      </w:pPr>
+      <w:r>
+        <w:rPr>
+          <w:rFonts w:asciiTheme="minorHAnsi" w:hAnsiTheme="minorHAnsi" w:cstheme="minorHAnsi"/>
+        </w:rPr>
+        <w:t>Give a screenshot of the command that you used and its output.</w:t>
       </w:r>
     </w:p>
     <w:p>
@@ -2854,49 +2884,37 @@
         <w:rPr>
           <w:rFonts w:asciiTheme="minorHAnsi" w:hAnsiTheme="minorHAnsi" w:cstheme="minorHAnsi"/>
         </w:rPr>
-        <w:t>e</w:t>
-      </w:r>
-      <w:r>
-        <w:rPr>
-          <w:rFonts w:asciiTheme="minorHAnsi" w:hAnsiTheme="minorHAnsi" w:cstheme="minorHAnsi"/>
-        </w:rPr>
-        <w:t xml:space="preserve">. To which orange dotted line in Figure </w:t>
-      </w:r>
-      <w:r>
-        <w:rPr>
-          <w:rFonts w:asciiTheme="minorHAnsi" w:hAnsiTheme="minorHAnsi" w:cstheme="minorHAnsi"/>
-        </w:rPr>
-        <w:t>2</w:t>
-      </w:r>
-      <w:r>
-        <w:rPr>
-          <w:rFonts w:asciiTheme="minorHAnsi" w:hAnsiTheme="minorHAnsi" w:cstheme="minorHAnsi"/>
-        </w:rPr>
-        <w:t xml:space="preserve"> do the new lines of output </w:t>
-      </w:r>
-      <w:r>
-        <w:rPr>
-          <w:rFonts w:asciiTheme="minorHAnsi" w:hAnsiTheme="minorHAnsi" w:cstheme="minorHAnsi"/>
-        </w:rPr>
-        <w:t xml:space="preserve">in part </w:t>
-      </w:r>
-      <w:r>
-        <w:rPr>
-          <w:rFonts w:asciiTheme="minorHAnsi" w:hAnsiTheme="minorHAnsi" w:cstheme="minorHAnsi"/>
-        </w:rPr>
-        <w:t>e</w:t>
-      </w:r>
-      <w:r>
-        <w:rPr>
-          <w:rFonts w:asciiTheme="minorHAnsi" w:hAnsiTheme="minorHAnsi" w:cstheme="minorHAnsi"/>
-        </w:rPr>
-        <w:t xml:space="preserve"> </w:t>
-      </w:r>
-      <w:r>
-        <w:rPr>
-          <w:rFonts w:asciiTheme="minorHAnsi" w:hAnsiTheme="minorHAnsi" w:cstheme="minorHAnsi"/>
-        </w:rPr>
-        <w:t>correspond?</w:t>
+        <w:t>f</w:t>
+      </w:r>
+      <w:r>
+        <w:rPr>
+          <w:rFonts w:asciiTheme="minorHAnsi" w:hAnsiTheme="minorHAnsi" w:cstheme="minorHAnsi"/>
+        </w:rPr>
+        <w:t xml:space="preserve">. </w:t>
+      </w:r>
+      <w:r>
+        <w:rPr>
+          <w:rFonts w:asciiTheme="minorHAnsi" w:hAnsiTheme="minorHAnsi" w:cstheme="minorHAnsi"/>
+        </w:rPr>
+        <w:t xml:space="preserve">How is the </w:t>
+      </w:r>
+      <w:r>
+        <w:rPr>
+          <w:rFonts w:ascii="Courier" w:hAnsi="Courier" w:cstheme="minorHAnsi"/>
+        </w:rPr>
+        <w:t>upstream</w:t>
+      </w:r>
+      <w:r>
+        <w:rPr>
+          <w:rFonts w:asciiTheme="minorHAnsi" w:hAnsiTheme="minorHAnsi" w:cstheme="minorHAnsi"/>
+        </w:rPr>
+        <w:t xml:space="preserve"> remote that you added represented in Figure 2</w:t>
+      </w:r>
+      <w:r>
+        <w:rPr>
+          <w:rFonts w:asciiTheme="minorHAnsi" w:hAnsiTheme="minorHAnsi" w:cstheme="minorHAnsi"/>
+        </w:rPr>
+        <w:t>?</w:t>
       </w:r>
     </w:p>
     <w:p>
@@ -2939,7 +2957,31 @@
         <w:rPr>
           <w:rFonts w:asciiTheme="minorHAnsi" w:hAnsiTheme="minorHAnsi" w:cstheme="minorHAnsi"/>
         </w:rPr>
-        <w:t>Note that you will only need to set the upstream remote once for a repository.  Once the upstream remote is set you will be able to pull from the upstream repo as often as is necessary.</w:t>
+        <w:t xml:space="preserve">Note that you will only need to set the </w:t>
+      </w:r>
+      <w:r>
+        <w:rPr>
+          <w:rFonts w:ascii="Courier" w:hAnsi="Courier" w:cstheme="minorHAnsi"/>
+        </w:rPr>
+        <w:t>upstream</w:t>
+      </w:r>
+      <w:r>
+        <w:rPr>
+          <w:rFonts w:asciiTheme="minorHAnsi" w:hAnsiTheme="minorHAnsi" w:cstheme="minorHAnsi"/>
+        </w:rPr>
+        <w:t xml:space="preserve"> remote once for a repository.  Once the </w:t>
+      </w:r>
+      <w:r>
+        <w:rPr>
+          <w:rFonts w:ascii="Courier" w:hAnsi="Courier" w:cstheme="minorHAnsi"/>
+        </w:rPr>
+        <w:t>upstream</w:t>
+      </w:r>
+      <w:r>
+        <w:rPr>
+          <w:rFonts w:asciiTheme="minorHAnsi" w:hAnsiTheme="minorHAnsi" w:cstheme="minorHAnsi"/>
+        </w:rPr>
+        <w:t xml:space="preserve"> remote is set you will be able to pull from the upstream repo as often as is necessary.</w:t>
       </w:r>
     </w:p>
     <w:p>
@@ -2987,7 +3029,19 @@
         <w:rPr>
           <w:rFonts w:asciiTheme="minorHAnsi" w:hAnsiTheme="minorHAnsi" w:cstheme="minorHAnsi"/>
         </w:rPr>
-        <w:t xml:space="preserve">. The next step is to pull the changes from the </w:t>
+        <w:t xml:space="preserve">. The next step is to pull the changes </w:t>
+      </w:r>
+      <w:r>
+        <w:rPr>
+          <w:rFonts w:asciiTheme="minorHAnsi" w:hAnsiTheme="minorHAnsi" w:cstheme="minorHAnsi"/>
+        </w:rPr>
+        <w:t>to</w:t>
+      </w:r>
+      <w:r>
+        <w:rPr>
+          <w:rFonts w:asciiTheme="minorHAnsi" w:hAnsiTheme="minorHAnsi" w:cstheme="minorHAnsi"/>
+        </w:rPr>
+        <w:t xml:space="preserve"> the </w:t>
       </w:r>
       <w:r>
         <w:rPr>
@@ -3106,47 +3160,27 @@
         </w:rPr>
         <w:t xml:space="preserve">the active branch in your local repo. </w:t>
       </w:r>
-      <w:r>
-        <w:rPr>
-          <w:rFonts w:asciiTheme="minorHAnsi" w:hAnsiTheme="minorHAnsi" w:cstheme="minorHAnsi"/>
-        </w:rPr>
-        <w:t xml:space="preserve">Give the </w:t>
-      </w:r>
-      <w:r>
-        <w:rPr>
-          <w:rFonts w:asciiTheme="minorHAnsi" w:hAnsiTheme="minorHAnsi" w:cstheme="minorHAnsi"/>
-        </w:rPr>
-        <w:t>command</w:t>
-      </w:r>
-      <w:r>
-        <w:rPr>
-          <w:rFonts w:asciiTheme="minorHAnsi" w:hAnsiTheme="minorHAnsi" w:cstheme="minorHAnsi"/>
-        </w:rPr>
-        <w:t>(s)</w:t>
-      </w:r>
-      <w:r>
-        <w:rPr>
-          <w:rFonts w:asciiTheme="minorHAnsi" w:hAnsiTheme="minorHAnsi" w:cstheme="minorHAnsi"/>
-        </w:rPr>
-        <w:t xml:space="preserve"> </w:t>
-      </w:r>
-      <w:r>
-        <w:rPr>
-          <w:rFonts w:asciiTheme="minorHAnsi" w:hAnsiTheme="minorHAnsi" w:cstheme="minorHAnsi"/>
-        </w:rPr>
-        <w:t>that</w:t>
-      </w:r>
-      <w:r>
-        <w:rPr>
-          <w:rFonts w:asciiTheme="minorHAnsi" w:hAnsiTheme="minorHAnsi" w:cstheme="minorHAnsi"/>
-        </w:rPr>
-        <w:t xml:space="preserve"> you use</w:t>
-      </w:r>
-      <w:r>
-        <w:rPr>
-          <w:rFonts w:asciiTheme="minorHAnsi" w:hAnsiTheme="minorHAnsi" w:cstheme="minorHAnsi"/>
-        </w:rPr>
-        <w:t>d and their output.</w:t>
+    </w:p>
+    <w:p>
+      <w:pPr>
+        <w:ind w:left="288"/>
+        <w:rPr>
+          <w:rFonts w:asciiTheme="minorHAnsi" w:hAnsiTheme="minorHAnsi" w:cstheme="minorHAnsi"/>
+        </w:rPr>
+      </w:pPr>
+    </w:p>
+    <w:p>
+      <w:pPr>
+        <w:ind w:left="288"/>
+        <w:rPr>
+          <w:rFonts w:asciiTheme="minorHAnsi" w:hAnsiTheme="minorHAnsi" w:cstheme="minorHAnsi"/>
+        </w:rPr>
+      </w:pPr>
+      <w:r>
+        <w:rPr>
+          <w:rFonts w:asciiTheme="minorHAnsi" w:hAnsiTheme="minorHAnsi" w:cstheme="minorHAnsi"/>
+        </w:rPr>
+        <w:t>Give a screenshot of the commands you used and their output.</w:t>
       </w:r>
     </w:p>
     <w:p>
@@ -3275,7 +3309,47 @@
         <w:rPr>
           <w:rFonts w:asciiTheme="minorHAnsi" w:hAnsiTheme="minorHAnsi" w:cstheme="minorHAnsi"/>
         </w:rPr>
-        <w:t xml:space="preserve"> active branch of your local repo.  Give a command that will pull </w:t>
+        <w:t xml:space="preserve"> active branch of your local repo.  </w:t>
+      </w:r>
+    </w:p>
+    <w:p>
+      <w:pPr>
+        <w:ind w:left="288"/>
+        <w:rPr>
+          <w:rFonts w:asciiTheme="minorHAnsi" w:hAnsiTheme="minorHAnsi" w:cstheme="minorHAnsi"/>
+        </w:rPr>
+      </w:pPr>
+    </w:p>
+    <w:p>
+      <w:pPr>
+        <w:ind w:left="288"/>
+        <w:rPr>
+          <w:rFonts w:asciiTheme="minorHAnsi" w:hAnsiTheme="minorHAnsi" w:cstheme="minorHAnsi"/>
+        </w:rPr>
+      </w:pPr>
+      <w:r>
+        <w:rPr>
+          <w:rFonts w:asciiTheme="minorHAnsi" w:hAnsiTheme="minorHAnsi" w:cstheme="minorHAnsi"/>
+        </w:rPr>
+        <w:t xml:space="preserve">Use the </w:t>
+      </w:r>
+      <w:r>
+        <w:rPr>
+          <w:rFonts w:ascii="Courier" w:hAnsi="Courier" w:cstheme="minorHAnsi"/>
+        </w:rPr>
+        <w:t>git pull</w:t>
+      </w:r>
+      <w:r>
+        <w:rPr>
+          <w:rFonts w:asciiTheme="minorHAnsi" w:hAnsiTheme="minorHAnsi" w:cstheme="minorHAnsi"/>
+        </w:rPr>
+        <w:t xml:space="preserve"> command above to </w:t>
+      </w:r>
+      <w:r>
+        <w:rPr>
+          <w:rFonts w:asciiTheme="minorHAnsi" w:hAnsiTheme="minorHAnsi" w:cstheme="minorHAnsi"/>
+        </w:rPr>
+        <w:t xml:space="preserve">pull </w:t>
       </w:r>
       <w:r>
         <w:rPr>
@@ -3318,6 +3392,28 @@
           <w:rFonts w:asciiTheme="minorHAnsi" w:hAnsiTheme="minorHAnsi" w:cstheme="minorHAnsi"/>
         </w:rPr>
         <w:t xml:space="preserve">.  </w:t>
+      </w:r>
+    </w:p>
+    <w:p>
+      <w:pPr>
+        <w:ind w:left="288"/>
+        <w:rPr>
+          <w:rFonts w:asciiTheme="minorHAnsi" w:hAnsiTheme="minorHAnsi" w:cstheme="minorHAnsi"/>
+        </w:rPr>
+      </w:pPr>
+    </w:p>
+    <w:p>
+      <w:pPr>
+        <w:ind w:left="288"/>
+        <w:rPr>
+          <w:rFonts w:asciiTheme="minorHAnsi" w:hAnsiTheme="minorHAnsi" w:cstheme="minorHAnsi"/>
+        </w:rPr>
+      </w:pPr>
+      <w:r>
+        <w:rPr>
+          <w:rFonts w:asciiTheme="minorHAnsi" w:hAnsiTheme="minorHAnsi" w:cstheme="minorHAnsi"/>
+        </w:rPr>
+        <w:t>Give a screenshot of the command you used and its output.</w:t>
       </w:r>
     </w:p>
     <w:p>
@@ -3362,19 +3458,61 @@
         <w:rPr>
           <w:rFonts w:asciiTheme="minorHAnsi" w:hAnsiTheme="minorHAnsi" w:cstheme="minorHAnsi"/>
         </w:rPr>
-        <w:t>c. Give the</w:t>
-      </w:r>
-      <w:r>
-        <w:rPr>
-          <w:rFonts w:asciiTheme="minorHAnsi" w:hAnsiTheme="minorHAnsi" w:cstheme="minorHAnsi"/>
-        </w:rPr>
-        <w:t xml:space="preserve"> output </w:t>
-      </w:r>
-      <w:r>
-        <w:rPr>
-          <w:rFonts w:asciiTheme="minorHAnsi" w:hAnsiTheme="minorHAnsi" w:cstheme="minorHAnsi"/>
-        </w:rPr>
-        <w:t>that was produced from your command in part b.</w:t>
+        <w:t>c</w:t>
+      </w:r>
+      <w:r>
+        <w:rPr>
+          <w:rFonts w:asciiTheme="minorHAnsi" w:hAnsiTheme="minorHAnsi" w:cstheme="minorHAnsi"/>
+        </w:rPr>
+        <w:t xml:space="preserve">. </w:t>
+      </w:r>
+      <w:r>
+        <w:rPr>
+          <w:rFonts w:asciiTheme="minorHAnsi" w:hAnsiTheme="minorHAnsi" w:cstheme="minorHAnsi"/>
+        </w:rPr>
+        <w:t>Examine the outpu</w:t>
+      </w:r>
+      <w:r>
+        <w:rPr>
+          <w:rFonts w:asciiTheme="minorHAnsi" w:hAnsiTheme="minorHAnsi" w:cstheme="minorHAnsi"/>
+        </w:rPr>
+        <w:t>t from</w:t>
+      </w:r>
+      <w:r>
+        <w:rPr>
+          <w:rFonts w:asciiTheme="minorHAnsi" w:hAnsiTheme="minorHAnsi" w:cstheme="minorHAnsi"/>
+        </w:rPr>
+        <w:t xml:space="preserve"> part </w:t>
+      </w:r>
+      <w:r>
+        <w:rPr>
+          <w:rFonts w:asciiTheme="minorHAnsi" w:hAnsiTheme="minorHAnsi" w:cstheme="minorHAnsi"/>
+        </w:rPr>
+        <w:t>b</w:t>
+      </w:r>
+      <w:r>
+        <w:rPr>
+          <w:rFonts w:asciiTheme="minorHAnsi" w:hAnsiTheme="minorHAnsi" w:cstheme="minorHAnsi"/>
+        </w:rPr>
+        <w:t xml:space="preserve">. </w:t>
+      </w:r>
+      <w:r>
+        <w:rPr>
+          <w:rFonts w:asciiTheme="minorHAnsi" w:hAnsiTheme="minorHAnsi" w:cstheme="minorHAnsi"/>
+        </w:rPr>
+        <w:t xml:space="preserve">It should not contain any error messages.  If it does, return to part b and try again.  Which file(s) were changed by your </w:t>
+      </w:r>
+      <w:r>
+        <w:rPr>
+          <w:rFonts w:ascii="Courier" w:hAnsi="Courier" w:cstheme="minorHAnsi"/>
+        </w:rPr>
+        <w:t>git pull</w:t>
+      </w:r>
+      <w:r>
+        <w:rPr>
+          <w:rFonts w:asciiTheme="minorHAnsi" w:hAnsiTheme="minorHAnsi" w:cstheme="minorHAnsi"/>
+        </w:rPr>
+        <w:t xml:space="preserve"> command?</w:t>
       </w:r>
     </w:p>
     <w:p>
@@ -3410,6 +3548,127 @@
     </w:p>
     <w:p>
       <w:pPr>
+        <w:rPr>
+          <w:rFonts w:asciiTheme="minorHAnsi" w:hAnsiTheme="minorHAnsi" w:cstheme="minorHAnsi"/>
+          <w:u w:val="single"/>
+        </w:rPr>
+      </w:pPr>
+      <w:r>
+        <w:rPr>
+          <w:rFonts w:asciiTheme="minorHAnsi" w:hAnsiTheme="minorHAnsi" w:cstheme="minorHAnsi"/>
+          <w:u w:val="single"/>
+        </w:rPr>
+        <w:t>Push to Origin:</w:t>
+      </w:r>
+    </w:p>
+    <w:p>
+      <w:pPr>
+        <w:rPr>
+          <w:rFonts w:asciiTheme="minorHAnsi" w:hAnsiTheme="minorHAnsi" w:cstheme="minorHAnsi"/>
+        </w:rPr>
+      </w:pPr>
+    </w:p>
+    <w:p>
+      <w:pPr>
+        <w:rPr>
+          <w:rFonts w:asciiTheme="minorHAnsi" w:hAnsiTheme="minorHAnsi" w:cstheme="minorHAnsi"/>
+        </w:rPr>
+      </w:pPr>
+      <w:r>
+        <w:rPr>
+          <w:rFonts w:asciiTheme="minorHAnsi" w:hAnsiTheme="minorHAnsi" w:cstheme="minorHAnsi"/>
+        </w:rPr>
+        <w:lastRenderedPageBreak/>
+        <w:t>5</w:t>
+      </w:r>
+      <w:r>
+        <w:rPr>
+          <w:rFonts w:asciiTheme="minorHAnsi" w:hAnsiTheme="minorHAnsi" w:cstheme="minorHAnsi"/>
+        </w:rPr>
+        <w:t xml:space="preserve">. Your </w:t>
+      </w:r>
+      <w:r>
+        <w:rPr>
+          <w:rFonts w:asciiTheme="minorHAnsi" w:hAnsiTheme="minorHAnsi" w:cstheme="minorHAnsi"/>
+        </w:rPr>
+        <w:t xml:space="preserve">local </w:t>
+      </w:r>
+      <w:r>
+        <w:rPr>
+          <w:rFonts w:ascii="Courier" w:hAnsi="Courier" w:cstheme="minorHAnsi"/>
+        </w:rPr>
+        <w:t>main</w:t>
+      </w:r>
+      <w:r>
+        <w:rPr>
+          <w:rFonts w:asciiTheme="minorHAnsi" w:hAnsiTheme="minorHAnsi" w:cstheme="minorHAnsi"/>
+        </w:rPr>
+        <w:t xml:space="preserve"> branch is now in synch with the upstream </w:t>
+      </w:r>
+      <w:r>
+        <w:rPr>
+          <w:rFonts w:ascii="Courier" w:hAnsi="Courier" w:cstheme="minorHAnsi"/>
+        </w:rPr>
+        <w:t>main</w:t>
+      </w:r>
+      <w:r>
+        <w:rPr>
+          <w:rFonts w:asciiTheme="minorHAnsi" w:hAnsiTheme="minorHAnsi" w:cstheme="minorHAnsi"/>
+        </w:rPr>
+        <w:t xml:space="preserve"> branch.  What’s left is to also </w:t>
+      </w:r>
+      <w:r>
+        <w:rPr>
+          <w:rFonts w:asciiTheme="minorHAnsi" w:hAnsiTheme="minorHAnsi" w:cstheme="minorHAnsi"/>
+        </w:rPr>
+        <w:t>synch</w:t>
+      </w:r>
+      <w:r>
+        <w:rPr>
+          <w:rFonts w:asciiTheme="minorHAnsi" w:hAnsiTheme="minorHAnsi" w:cstheme="minorHAnsi"/>
+        </w:rPr>
+        <w:t xml:space="preserve"> the </w:t>
+      </w:r>
+      <w:r>
+        <w:rPr>
+          <w:rFonts w:ascii="Courier" w:hAnsi="Courier" w:cstheme="minorHAnsi"/>
+        </w:rPr>
+        <w:t>main</w:t>
+      </w:r>
+      <w:r>
+        <w:rPr>
+          <w:rFonts w:asciiTheme="minorHAnsi" w:hAnsiTheme="minorHAnsi" w:cstheme="minorHAnsi"/>
+        </w:rPr>
+        <w:t xml:space="preserve"> branch </w:t>
+      </w:r>
+      <w:r>
+        <w:rPr>
+          <w:rFonts w:asciiTheme="minorHAnsi" w:hAnsiTheme="minorHAnsi" w:cstheme="minorHAnsi"/>
+        </w:rPr>
+        <w:t>i</w:t>
+      </w:r>
+      <w:r>
+        <w:rPr>
+          <w:rFonts w:asciiTheme="minorHAnsi" w:hAnsiTheme="minorHAnsi" w:cstheme="minorHAnsi"/>
+        </w:rPr>
+        <w:t>n your origin</w:t>
+      </w:r>
+      <w:r>
+        <w:rPr>
+          <w:rFonts w:asciiTheme="minorHAnsi" w:hAnsiTheme="minorHAnsi" w:cstheme="minorHAnsi"/>
+        </w:rPr>
+        <w:t xml:space="preserve"> repo.</w:t>
+      </w:r>
+    </w:p>
+    <w:p>
+      <w:pPr>
+        <w:rPr>
+          <w:rFonts w:asciiTheme="minorHAnsi" w:hAnsiTheme="minorHAnsi" w:cstheme="minorHAnsi"/>
+        </w:rPr>
+      </w:pPr>
+    </w:p>
+    <w:p>
+      <w:pPr>
         <w:ind w:left="288"/>
         <w:rPr>
           <w:rFonts w:asciiTheme="minorHAnsi" w:hAnsiTheme="minorHAnsi" w:cstheme="minorHAnsi"/>
@@ -3419,63 +3678,128 @@
         <w:rPr>
           <w:rFonts w:asciiTheme="minorHAnsi" w:hAnsiTheme="minorHAnsi" w:cstheme="minorHAnsi"/>
         </w:rPr>
-        <w:t>d</w:t>
-      </w:r>
-      <w:r>
-        <w:rPr>
-          <w:rFonts w:asciiTheme="minorHAnsi" w:hAnsiTheme="minorHAnsi" w:cstheme="minorHAnsi"/>
-        </w:rPr>
-        <w:t xml:space="preserve">. </w:t>
-      </w:r>
-      <w:r>
-        <w:rPr>
-          <w:rFonts w:asciiTheme="minorHAnsi" w:hAnsiTheme="minorHAnsi" w:cstheme="minorHAnsi"/>
-        </w:rPr>
-        <w:t xml:space="preserve">Examine the output you gave in part c. </w:t>
-      </w:r>
-      <w:r>
-        <w:rPr>
-          <w:rFonts w:asciiTheme="minorHAnsi" w:hAnsiTheme="minorHAnsi" w:cstheme="minorHAnsi"/>
-        </w:rPr>
-        <w:t>Did your command succeed or fail</w:t>
-      </w:r>
-      <w:r>
-        <w:rPr>
-          <w:rFonts w:asciiTheme="minorHAnsi" w:hAnsiTheme="minorHAnsi" w:cstheme="minorHAnsi"/>
-        </w:rPr>
-        <w:t>?</w:t>
-      </w:r>
-      <w:r>
-        <w:rPr>
-          <w:rFonts w:asciiTheme="minorHAnsi" w:hAnsiTheme="minorHAnsi" w:cstheme="minorHAnsi"/>
-        </w:rPr>
-        <w:t xml:space="preserve"> How can you tell?</w:t>
-      </w:r>
-      <w:r>
-        <w:rPr>
-          <w:rFonts w:asciiTheme="minorHAnsi" w:hAnsiTheme="minorHAnsi" w:cstheme="minorHAnsi"/>
-        </w:rPr>
-        <w:t xml:space="preserve">  </w:t>
-      </w:r>
-      <w:r>
-        <w:rPr>
-          <w:rFonts w:asciiTheme="minorHAnsi" w:hAnsiTheme="minorHAnsi" w:cstheme="minorHAnsi"/>
-        </w:rPr>
-        <w:t xml:space="preserve">If your command failed, return to part </w:t>
-      </w:r>
-      <w:proofErr w:type="gramStart"/>
-      <w:r>
-        <w:rPr>
-          <w:rFonts w:asciiTheme="minorHAnsi" w:hAnsiTheme="minorHAnsi" w:cstheme="minorHAnsi"/>
-        </w:rPr>
-        <w:t>b</w:t>
-      </w:r>
-      <w:proofErr w:type="gramEnd"/>
-      <w:r>
-        <w:rPr>
-          <w:rFonts w:asciiTheme="minorHAnsi" w:hAnsiTheme="minorHAnsi" w:cstheme="minorHAnsi"/>
-        </w:rPr>
-        <w:t xml:space="preserve"> and try again.</w:t>
+        <w:t xml:space="preserve">a. </w:t>
+      </w:r>
+      <w:r>
+        <w:rPr>
+          <w:rFonts w:asciiTheme="minorHAnsi" w:hAnsiTheme="minorHAnsi" w:cstheme="minorHAnsi"/>
+        </w:rPr>
+        <w:t>Recall that you</w:t>
+      </w:r>
+      <w:r>
+        <w:rPr>
+          <w:rFonts w:asciiTheme="minorHAnsi" w:hAnsiTheme="minorHAnsi" w:cstheme="minorHAnsi"/>
+        </w:rPr>
+        <w:t xml:space="preserve"> previously</w:t>
+      </w:r>
+      <w:r>
+        <w:rPr>
+          <w:rFonts w:asciiTheme="minorHAnsi" w:hAnsiTheme="minorHAnsi" w:cstheme="minorHAnsi"/>
+        </w:rPr>
+        <w:t xml:space="preserve"> used the </w:t>
+      </w:r>
+      <w:r>
+        <w:rPr>
+          <w:rFonts w:ascii="Courier" w:hAnsi="Courier" w:cstheme="minorHAnsi"/>
+        </w:rPr>
+        <w:t xml:space="preserve">git push </w:t>
+      </w:r>
+      <w:r>
+        <w:rPr>
+          <w:rFonts w:ascii="Courier" w:hAnsi="Courier" w:cstheme="minorHAnsi"/>
+        </w:rPr>
+        <w:t>&lt;remote repo</w:t>
+      </w:r>
+      <w:r>
+        <w:rPr>
+          <w:rFonts w:ascii="Courier" w:hAnsi="Courier" w:cstheme="minorHAnsi"/>
+        </w:rPr>
+        <w:t xml:space="preserve"> name</w:t>
+      </w:r>
+      <w:r>
+        <w:rPr>
+          <w:rFonts w:ascii="Courier" w:hAnsi="Courier" w:cstheme="minorHAnsi"/>
+        </w:rPr>
+        <w:t>&gt;</w:t>
+      </w:r>
+      <w:r>
+        <w:rPr>
+          <w:rFonts w:ascii="Courier" w:hAnsi="Courier" w:cstheme="minorHAnsi"/>
+        </w:rPr>
+        <w:t xml:space="preserve"> </w:t>
+      </w:r>
+      <w:r>
+        <w:rPr>
+          <w:rFonts w:ascii="Courier" w:hAnsi="Courier" w:cstheme="minorHAnsi"/>
+        </w:rPr>
+        <w:t>&lt;branch&gt;</w:t>
+      </w:r>
+      <w:r>
+        <w:rPr>
+          <w:rFonts w:asciiTheme="minorHAnsi" w:hAnsiTheme="minorHAnsi" w:cstheme="minorHAnsi"/>
+        </w:rPr>
+        <w:t xml:space="preserve"> command to push your feature branch from your local repo to your origin repo.  </w:t>
+      </w:r>
+    </w:p>
+    <w:p>
+      <w:pPr>
+        <w:ind w:left="288"/>
+        <w:rPr>
+          <w:rFonts w:asciiTheme="minorHAnsi" w:hAnsiTheme="minorHAnsi" w:cstheme="minorHAnsi"/>
+        </w:rPr>
+      </w:pPr>
+    </w:p>
+    <w:p>
+      <w:pPr>
+        <w:ind w:left="288"/>
+        <w:rPr>
+          <w:rFonts w:asciiTheme="minorHAnsi" w:hAnsiTheme="minorHAnsi" w:cstheme="minorHAnsi"/>
+        </w:rPr>
+      </w:pPr>
+      <w:r>
+        <w:rPr>
+          <w:rFonts w:asciiTheme="minorHAnsi" w:hAnsiTheme="minorHAnsi" w:cstheme="minorHAnsi"/>
+        </w:rPr>
+        <w:t xml:space="preserve">Use the git push command to </w:t>
+      </w:r>
+      <w:r>
+        <w:rPr>
+          <w:rFonts w:asciiTheme="minorHAnsi" w:hAnsiTheme="minorHAnsi" w:cstheme="minorHAnsi"/>
+        </w:rPr>
+        <w:t xml:space="preserve">push the </w:t>
+      </w:r>
+      <w:r>
+        <w:rPr>
+          <w:rFonts w:ascii="Courier" w:hAnsi="Courier" w:cstheme="minorHAnsi"/>
+        </w:rPr>
+        <w:t>main</w:t>
+      </w:r>
+      <w:r>
+        <w:rPr>
+          <w:rFonts w:asciiTheme="minorHAnsi" w:hAnsiTheme="minorHAnsi" w:cstheme="minorHAnsi"/>
+        </w:rPr>
+        <w:t xml:space="preserve"> branch of your local repo to your remote origin repo</w:t>
+      </w:r>
+      <w:r>
+        <w:rPr>
+          <w:rFonts w:asciiTheme="minorHAnsi" w:hAnsiTheme="minorHAnsi" w:cstheme="minorHAnsi"/>
+        </w:rPr>
+        <w:t>.</w:t>
+      </w:r>
+    </w:p>
+    <w:p>
+      <w:pPr>
+        <w:ind w:left="288"/>
+        <w:rPr>
+          <w:rFonts w:asciiTheme="minorHAnsi" w:hAnsiTheme="minorHAnsi" w:cstheme="minorHAnsi"/>
+        </w:rPr>
+      </w:pPr>
+      <w:r>
+        <w:rPr>
+          <w:rFonts w:asciiTheme="minorHAnsi" w:hAnsiTheme="minorHAnsi" w:cstheme="minorHAnsi"/>
+        </w:rPr>
+        <w:br/>
+        <w:t>Give a screenshot of the command that you used and its output.</w:t>
       </w:r>
     </w:p>
     <w:p>
@@ -3504,297 +3828,42 @@
     </w:p>
     <w:p>
       <w:pPr>
-        <w:rPr>
-          <w:rFonts w:asciiTheme="minorHAnsi" w:hAnsiTheme="minorHAnsi" w:cstheme="minorHAnsi"/>
-        </w:rPr>
-      </w:pPr>
-    </w:p>
-    <w:p>
-      <w:pPr>
-        <w:rPr>
-          <w:rFonts w:asciiTheme="minorHAnsi" w:hAnsiTheme="minorHAnsi" w:cstheme="minorHAnsi"/>
-          <w:u w:val="single"/>
-        </w:rPr>
-      </w:pPr>
-      <w:r>
-        <w:rPr>
-          <w:rFonts w:asciiTheme="minorHAnsi" w:hAnsiTheme="minorHAnsi" w:cstheme="minorHAnsi"/>
-          <w:u w:val="single"/>
-        </w:rPr>
-        <w:t>Push to Origin:</w:t>
-      </w:r>
-    </w:p>
-    <w:p>
-      <w:pPr>
-        <w:rPr>
-          <w:rFonts w:asciiTheme="minorHAnsi" w:hAnsiTheme="minorHAnsi" w:cstheme="minorHAnsi"/>
-        </w:rPr>
-      </w:pPr>
-    </w:p>
-    <w:p>
-      <w:pPr>
-        <w:rPr>
-          <w:rFonts w:asciiTheme="minorHAnsi" w:hAnsiTheme="minorHAnsi" w:cstheme="minorHAnsi"/>
-        </w:rPr>
-      </w:pPr>
-      <w:r>
-        <w:rPr>
-          <w:rFonts w:asciiTheme="minorHAnsi" w:hAnsiTheme="minorHAnsi" w:cstheme="minorHAnsi"/>
-        </w:rPr>
-        <w:t>5</w:t>
-      </w:r>
-      <w:r>
-        <w:rPr>
-          <w:rFonts w:asciiTheme="minorHAnsi" w:hAnsiTheme="minorHAnsi" w:cstheme="minorHAnsi"/>
-        </w:rPr>
-        <w:t xml:space="preserve">. Your </w:t>
-      </w:r>
-      <w:r>
-        <w:rPr>
-          <w:rFonts w:asciiTheme="minorHAnsi" w:hAnsiTheme="minorHAnsi" w:cstheme="minorHAnsi"/>
-        </w:rPr>
-        <w:t xml:space="preserve">local </w:t>
-      </w:r>
-      <w:r>
-        <w:rPr>
-          <w:rFonts w:ascii="Courier" w:hAnsi="Courier" w:cstheme="minorHAnsi"/>
-        </w:rPr>
-        <w:t>main</w:t>
-      </w:r>
-      <w:r>
-        <w:rPr>
-          <w:rFonts w:asciiTheme="minorHAnsi" w:hAnsiTheme="minorHAnsi" w:cstheme="minorHAnsi"/>
-        </w:rPr>
-        <w:t xml:space="preserve"> branch is now in synch with the upstream </w:t>
-      </w:r>
-      <w:r>
-        <w:rPr>
-          <w:rFonts w:ascii="Courier" w:hAnsi="Courier" w:cstheme="minorHAnsi"/>
-        </w:rPr>
-        <w:t>main</w:t>
-      </w:r>
-      <w:r>
-        <w:rPr>
-          <w:rFonts w:asciiTheme="minorHAnsi" w:hAnsiTheme="minorHAnsi" w:cstheme="minorHAnsi"/>
-        </w:rPr>
-        <w:t xml:space="preserve"> branch.  What’s left is to also </w:t>
-      </w:r>
-      <w:r>
-        <w:rPr>
-          <w:rFonts w:asciiTheme="minorHAnsi" w:hAnsiTheme="minorHAnsi" w:cstheme="minorHAnsi"/>
-        </w:rPr>
-        <w:t>synch</w:t>
-      </w:r>
-      <w:r>
-        <w:rPr>
-          <w:rFonts w:asciiTheme="minorHAnsi" w:hAnsiTheme="minorHAnsi" w:cstheme="minorHAnsi"/>
-        </w:rPr>
-        <w:t xml:space="preserve"> the </w:t>
-      </w:r>
-      <w:r>
-        <w:rPr>
-          <w:rFonts w:ascii="Courier" w:hAnsi="Courier" w:cstheme="minorHAnsi"/>
-        </w:rPr>
-        <w:t>main</w:t>
-      </w:r>
-      <w:r>
-        <w:rPr>
-          <w:rFonts w:asciiTheme="minorHAnsi" w:hAnsiTheme="minorHAnsi" w:cstheme="minorHAnsi"/>
-        </w:rPr>
-        <w:t xml:space="preserve"> branch </w:t>
-      </w:r>
-      <w:r>
-        <w:rPr>
-          <w:rFonts w:asciiTheme="minorHAnsi" w:hAnsiTheme="minorHAnsi" w:cstheme="minorHAnsi"/>
-        </w:rPr>
-        <w:t>i</w:t>
-      </w:r>
-      <w:r>
-        <w:rPr>
-          <w:rFonts w:asciiTheme="minorHAnsi" w:hAnsiTheme="minorHAnsi" w:cstheme="minorHAnsi"/>
-        </w:rPr>
-        <w:t>n your origin</w:t>
-      </w:r>
-      <w:r>
-        <w:rPr>
-          <w:rFonts w:asciiTheme="minorHAnsi" w:hAnsiTheme="minorHAnsi" w:cstheme="minorHAnsi"/>
-        </w:rPr>
-        <w:t xml:space="preserve"> repo.</w:t>
-      </w:r>
-    </w:p>
-    <w:p>
-      <w:pPr>
-        <w:rPr>
-          <w:rFonts w:asciiTheme="minorHAnsi" w:hAnsiTheme="minorHAnsi" w:cstheme="minorHAnsi"/>
-        </w:rPr>
-      </w:pPr>
-    </w:p>
-    <w:p>
-      <w:pPr>
         <w:ind w:left="288"/>
         <w:rPr>
           <w:rFonts w:asciiTheme="minorHAnsi" w:hAnsiTheme="minorHAnsi" w:cstheme="minorHAnsi"/>
         </w:rPr>
       </w:pPr>
-      <w:r>
-        <w:rPr>
-          <w:rFonts w:asciiTheme="minorHAnsi" w:hAnsiTheme="minorHAnsi" w:cstheme="minorHAnsi"/>
-        </w:rPr>
-        <w:t xml:space="preserve">a. </w:t>
-      </w:r>
-      <w:r>
-        <w:rPr>
-          <w:rFonts w:asciiTheme="minorHAnsi" w:hAnsiTheme="minorHAnsi" w:cstheme="minorHAnsi"/>
-        </w:rPr>
-        <w:t>Recall that you</w:t>
-      </w:r>
-      <w:r>
-        <w:rPr>
-          <w:rFonts w:asciiTheme="minorHAnsi" w:hAnsiTheme="minorHAnsi" w:cstheme="minorHAnsi"/>
-        </w:rPr>
-        <w:t xml:space="preserve"> previously</w:t>
-      </w:r>
-      <w:r>
-        <w:rPr>
-          <w:rFonts w:asciiTheme="minorHAnsi" w:hAnsiTheme="minorHAnsi" w:cstheme="minorHAnsi"/>
-        </w:rPr>
-        <w:t xml:space="preserve"> used the </w:t>
-      </w:r>
-      <w:r>
-        <w:rPr>
-          <w:rFonts w:ascii="Courier" w:hAnsi="Courier" w:cstheme="minorHAnsi"/>
-        </w:rPr>
-        <w:t xml:space="preserve">git push </w:t>
-      </w:r>
-      <w:r>
-        <w:rPr>
-          <w:rFonts w:ascii="Courier" w:hAnsi="Courier" w:cstheme="minorHAnsi"/>
-        </w:rPr>
-        <w:t>&lt;remote repo</w:t>
-      </w:r>
-      <w:r>
-        <w:rPr>
-          <w:rFonts w:ascii="Courier" w:hAnsi="Courier" w:cstheme="minorHAnsi"/>
-        </w:rPr>
-        <w:t xml:space="preserve"> name</w:t>
-      </w:r>
-      <w:r>
-        <w:rPr>
-          <w:rFonts w:ascii="Courier" w:hAnsi="Courier" w:cstheme="minorHAnsi"/>
-        </w:rPr>
-        <w:t>&gt;</w:t>
-      </w:r>
-      <w:r>
-        <w:rPr>
-          <w:rFonts w:ascii="Courier" w:hAnsi="Courier" w:cstheme="minorHAnsi"/>
+    </w:p>
+    <w:p>
+      <w:pPr>
+        <w:ind w:left="288"/>
+        <w:rPr>
+          <w:rFonts w:asciiTheme="minorHAnsi" w:hAnsiTheme="minorHAnsi" w:cstheme="minorHAnsi"/>
+        </w:rPr>
+      </w:pPr>
+      <w:r>
+        <w:rPr>
+          <w:rFonts w:asciiTheme="minorHAnsi" w:hAnsiTheme="minorHAnsi" w:cstheme="minorHAnsi"/>
+        </w:rPr>
+        <w:t xml:space="preserve">b. </w:t>
+      </w:r>
+      <w:r>
+        <w:rPr>
+          <w:rFonts w:asciiTheme="minorHAnsi" w:hAnsiTheme="minorHAnsi" w:cstheme="minorHAnsi"/>
+        </w:rPr>
+        <w:t xml:space="preserve">Examine the output from part a. </w:t>
+      </w:r>
+      <w:r>
+        <w:rPr>
+          <w:rFonts w:asciiTheme="minorHAnsi" w:hAnsiTheme="minorHAnsi" w:cstheme="minorHAnsi"/>
         </w:rPr>
         <w:t xml:space="preserve"> </w:t>
       </w:r>
       <w:r>
         <w:rPr>
-          <w:rFonts w:ascii="Courier" w:hAnsi="Courier" w:cstheme="minorHAnsi"/>
-        </w:rPr>
-        <w:t>&lt;branch&gt;</w:t>
-      </w:r>
-      <w:r>
-        <w:rPr>
-          <w:rFonts w:asciiTheme="minorHAnsi" w:hAnsiTheme="minorHAnsi" w:cstheme="minorHAnsi"/>
-        </w:rPr>
-        <w:t xml:space="preserve"> command to push your feature branch from your local repo to your origin repo.  Give a command that will push the </w:t>
-      </w:r>
-      <w:r>
-        <w:rPr>
-          <w:rFonts w:ascii="Courier" w:hAnsi="Courier" w:cstheme="minorHAnsi"/>
-        </w:rPr>
-        <w:t>main</w:t>
-      </w:r>
-      <w:r>
-        <w:rPr>
-          <w:rFonts w:asciiTheme="minorHAnsi" w:hAnsiTheme="minorHAnsi" w:cstheme="minorHAnsi"/>
-        </w:rPr>
-        <w:t xml:space="preserve"> branch of your local repo to your remote origin repo</w:t>
-      </w:r>
-      <w:r>
-        <w:rPr>
-          <w:rFonts w:asciiTheme="minorHAnsi" w:hAnsiTheme="minorHAnsi" w:cstheme="minorHAnsi"/>
-        </w:rPr>
-        <w:t>.</w:t>
-      </w:r>
-    </w:p>
-    <w:p>
-      <w:pPr>
-        <w:rPr>
-          <w:rFonts w:asciiTheme="minorHAnsi" w:hAnsiTheme="minorHAnsi" w:cstheme="minorHAnsi"/>
-          <w:b/>
-          <w:bCs/>
-          <w:u w:val="single"/>
-        </w:rPr>
-      </w:pPr>
-    </w:p>
-    <w:p>
-      <w:pPr>
-        <w:pBdr>
-          <w:top w:val="thinThickThinSmallGap" w:sz="24" w:space="4" w:color="0070C0"/>
-          <w:left w:val="thinThickThinSmallGap" w:sz="24" w:space="4" w:color="0070C0"/>
-          <w:bottom w:val="thinThickThinSmallGap" w:sz="24" w:space="4" w:color="0070C0"/>
-          <w:right w:val="thinThickThinSmallGap" w:sz="24" w:space="4" w:color="0070C0"/>
-        </w:pBdr>
-        <w:ind w:left="288"/>
-        <w:rPr>
-          <w:rFonts w:asciiTheme="minorHAnsi" w:hAnsiTheme="minorHAnsi" w:cstheme="minorHAnsi"/>
-        </w:rPr>
-      </w:pPr>
-    </w:p>
-    <w:p>
-      <w:pPr>
-        <w:ind w:left="288"/>
-        <w:rPr>
-          <w:rFonts w:asciiTheme="minorHAnsi" w:hAnsiTheme="minorHAnsi" w:cstheme="minorHAnsi"/>
-        </w:rPr>
-      </w:pPr>
-    </w:p>
-    <w:p>
-      <w:pPr>
-        <w:ind w:left="288"/>
-        <w:rPr>
-          <w:rFonts w:asciiTheme="minorHAnsi" w:hAnsiTheme="minorHAnsi" w:cstheme="minorHAnsi"/>
-        </w:rPr>
-      </w:pPr>
-      <w:r>
-        <w:rPr>
-          <w:rFonts w:asciiTheme="minorHAnsi" w:hAnsiTheme="minorHAnsi" w:cstheme="minorHAnsi"/>
-        </w:rPr>
-        <w:t>b. What output was generated by your command in part a.</w:t>
-      </w:r>
-      <w:r>
-        <w:rPr>
-          <w:rFonts w:asciiTheme="minorHAnsi" w:hAnsiTheme="minorHAnsi" w:cstheme="minorHAnsi"/>
-        </w:rPr>
-        <w:t xml:space="preserve"> </w:t>
-      </w:r>
-      <w:r>
-        <w:rPr>
-          <w:rFonts w:asciiTheme="minorHAnsi" w:hAnsiTheme="minorHAnsi" w:cstheme="minorHAnsi"/>
-        </w:rPr>
-        <w:t>You</w:t>
-      </w:r>
-      <w:r>
-        <w:rPr>
-          <w:rFonts w:asciiTheme="minorHAnsi" w:hAnsiTheme="minorHAnsi" w:cstheme="minorHAnsi"/>
-        </w:rPr>
-        <w:t xml:space="preserve"> should </w:t>
-      </w:r>
-      <w:r>
-        <w:rPr>
-          <w:rFonts w:asciiTheme="minorHAnsi" w:hAnsiTheme="minorHAnsi" w:cstheme="minorHAnsi"/>
-        </w:rPr>
-        <w:t xml:space="preserve">see </w:t>
-      </w:r>
-      <w:r>
-        <w:rPr>
-          <w:rFonts w:asciiTheme="minorHAnsi" w:hAnsiTheme="minorHAnsi" w:cstheme="minorHAnsi"/>
-        </w:rPr>
-        <w:t xml:space="preserve">a lot of information in your output about </w:t>
+          <w:rFonts w:asciiTheme="minorHAnsi" w:hAnsiTheme="minorHAnsi" w:cstheme="minorHAnsi"/>
+        </w:rPr>
+        <w:t xml:space="preserve">You should see a lot of information about </w:t>
       </w:r>
       <w:r>
         <w:rPr>
@@ -3822,31 +3891,7 @@
         <w:rPr>
           <w:rFonts w:asciiTheme="minorHAnsi" w:hAnsiTheme="minorHAnsi" w:cstheme="minorHAnsi"/>
         </w:rPr>
-        <w:t xml:space="preserve">. Those are terms related to the inner workings of git that we will not worry about. If you don’t see </w:t>
-      </w:r>
-      <w:r>
-        <w:rPr>
-          <w:rFonts w:asciiTheme="minorHAnsi" w:hAnsiTheme="minorHAnsi" w:cstheme="minorHAnsi"/>
-        </w:rPr>
-        <w:t xml:space="preserve">this </w:t>
-      </w:r>
-      <w:r>
-        <w:rPr>
-          <w:rFonts w:asciiTheme="minorHAnsi" w:hAnsiTheme="minorHAnsi" w:cstheme="minorHAnsi"/>
-        </w:rPr>
-        <w:t>information about delta</w:t>
-      </w:r>
-      <w:r>
-        <w:rPr>
-          <w:rFonts w:asciiTheme="minorHAnsi" w:hAnsiTheme="minorHAnsi" w:cstheme="minorHAnsi"/>
-        </w:rPr>
-        <w:t>s</w:t>
-      </w:r>
-      <w:r>
-        <w:rPr>
-          <w:rFonts w:asciiTheme="minorHAnsi" w:hAnsiTheme="minorHAnsi" w:cstheme="minorHAnsi"/>
-        </w:rPr>
-        <w:t xml:space="preserve"> and objects but see an error message instead, revisit part </w:t>
+        <w:t xml:space="preserve">. Those are terms related to the inner workings of git that we will not worry about. If you don’t see this information about deltas and objects but see an error message instead, revisit part </w:t>
       </w:r>
       <w:proofErr w:type="gramStart"/>
       <w:r>
@@ -3865,22 +3910,6 @@
     </w:p>
     <w:p>
       <w:pPr>
-        <w:rPr>
-          <w:rFonts w:asciiTheme="minorHAnsi" w:hAnsiTheme="minorHAnsi" w:cstheme="minorHAnsi"/>
-          <w:b/>
-          <w:bCs/>
-          <w:u w:val="single"/>
-        </w:rPr>
-      </w:pPr>
-    </w:p>
-    <w:p>
-      <w:pPr>
-        <w:pBdr>
-          <w:top w:val="thinThickThinSmallGap" w:sz="24" w:space="4" w:color="0070C0"/>
-          <w:left w:val="thinThickThinSmallGap" w:sz="24" w:space="4" w:color="0070C0"/>
-          <w:bottom w:val="thinThickThinSmallGap" w:sz="24" w:space="4" w:color="0070C0"/>
-          <w:right w:val="thinThickThinSmallGap" w:sz="24" w:space="4" w:color="0070C0"/>
-        </w:pBdr>
         <w:ind w:left="288"/>
         <w:rPr>
           <w:rFonts w:asciiTheme="minorHAnsi" w:hAnsiTheme="minorHAnsi" w:cstheme="minorHAnsi"/>
@@ -3889,13 +3918,6 @@
     </w:p>
     <w:p>
       <w:pPr>
-        <w:rPr>
-          <w:rFonts w:asciiTheme="minorHAnsi" w:hAnsiTheme="minorHAnsi" w:cstheme="minorHAnsi"/>
-        </w:rPr>
-      </w:pPr>
-    </w:p>
-    <w:p>
-      <w:pPr>
         <w:ind w:left="288"/>
         <w:rPr>
           <w:rFonts w:asciiTheme="minorHAnsi" w:hAnsiTheme="minorHAnsi" w:cstheme="minorHAnsi"/>
@@ -3905,18 +3927,6 @@
         <w:rPr>
           <w:rFonts w:asciiTheme="minorHAnsi" w:hAnsiTheme="minorHAnsi" w:cstheme="minorHAnsi"/>
         </w:rPr>
-        <w:t>c</w:t>
-      </w:r>
-      <w:r>
-        <w:rPr>
-          <w:rFonts w:asciiTheme="minorHAnsi" w:hAnsiTheme="minorHAnsi" w:cstheme="minorHAnsi"/>
-        </w:rPr>
-        <w:t xml:space="preserve">. </w:t>
-      </w:r>
-      <w:r>
-        <w:rPr>
-          <w:rFonts w:asciiTheme="minorHAnsi" w:hAnsiTheme="minorHAnsi" w:cstheme="minorHAnsi"/>
-        </w:rPr>
         <w:t>T</w:t>
       </w:r>
       <w:r>
@@ -3929,7 +3939,19 @@
         <w:rPr>
           <w:rFonts w:asciiTheme="minorHAnsi" w:hAnsiTheme="minorHAnsi" w:cstheme="minorHAnsi"/>
         </w:rPr>
-        <w:t xml:space="preserve">in part b </w:t>
+        <w:t xml:space="preserve">in part </w:t>
+      </w:r>
+      <w:r>
+        <w:rPr>
+          <w:rFonts w:asciiTheme="minorHAnsi" w:hAnsiTheme="minorHAnsi" w:cstheme="minorHAnsi"/>
+        </w:rPr>
+        <w:t>a</w:t>
+      </w:r>
+      <w:r>
+        <w:rPr>
+          <w:rFonts w:asciiTheme="minorHAnsi" w:hAnsiTheme="minorHAnsi" w:cstheme="minorHAnsi"/>
+        </w:rPr>
+        <w:t xml:space="preserve"> </w:t>
       </w:r>
       <w:r>
         <w:rPr>
@@ -3959,13 +3981,19 @@
         <w:rPr>
           <w:rFonts w:asciiTheme="minorHAnsi" w:hAnsiTheme="minorHAnsi" w:cstheme="minorHAnsi"/>
         </w:rPr>
-        <w:t xml:space="preserve">  What do</w:t>
-      </w:r>
-      <w:r>
-        <w:rPr>
-          <w:rFonts w:asciiTheme="minorHAnsi" w:hAnsiTheme="minorHAnsi" w:cstheme="minorHAnsi"/>
-        </w:rPr>
-        <w:t xml:space="preserve"> you see in these lines? What do you think it means?  </w:t>
+        <w:t xml:space="preserve">  </w:t>
+      </w:r>
+      <w:r>
+        <w:rPr>
+          <w:rFonts w:asciiTheme="minorHAnsi" w:hAnsiTheme="minorHAnsi" w:cstheme="minorHAnsi"/>
+        </w:rPr>
+        <w:t>What do you think that these lines are telling you</w:t>
+      </w:r>
+      <w:r>
+        <w:rPr>
+          <w:rFonts w:asciiTheme="minorHAnsi" w:hAnsiTheme="minorHAnsi" w:cstheme="minorHAnsi"/>
+        </w:rPr>
+        <w:t xml:space="preserve">?  </w:t>
       </w:r>
     </w:p>
     <w:p>
@@ -4119,6 +4147,7 @@
           <w:rFonts w:asciiTheme="minorHAnsi" w:hAnsiTheme="minorHAnsi" w:cstheme="minorHAnsi"/>
           <w:noProof/>
         </w:rPr>
+        <w:lastRenderedPageBreak/>
         <mc:AlternateContent>
           <mc:Choice Requires="wps">
             <w:drawing>
@@ -4419,7 +4448,19 @@
         <w:rPr>
           <w:rFonts w:asciiTheme="minorHAnsi" w:hAnsiTheme="minorHAnsi" w:cstheme="minorHAnsi"/>
         </w:rPr>
-        <w:t xml:space="preserve">The first step is to delete the feature branch from your local repository.  This activity will walk you through that process. </w:t>
+        <w:t xml:space="preserve">The first step is to delete the feature branch from your local repository.  This </w:t>
+      </w:r>
+      <w:r>
+        <w:rPr>
+          <w:rFonts w:asciiTheme="minorHAnsi" w:hAnsiTheme="minorHAnsi" w:cstheme="minorHAnsi"/>
+        </w:rPr>
+        <w:t>question</w:t>
+      </w:r>
+      <w:r>
+        <w:rPr>
+          <w:rFonts w:asciiTheme="minorHAnsi" w:hAnsiTheme="minorHAnsi" w:cstheme="minorHAnsi"/>
+        </w:rPr>
+        <w:t xml:space="preserve"> will walk you through that process. </w:t>
       </w:r>
     </w:p>
     <w:p>
@@ -4440,7 +4481,6 @@
         <w:rPr>
           <w:rFonts w:asciiTheme="minorHAnsi" w:hAnsiTheme="minorHAnsi" w:cstheme="minorHAnsi"/>
         </w:rPr>
-        <w:lastRenderedPageBreak/>
         <w:t xml:space="preserve">a. </w:t>
       </w:r>
       <w:r>
@@ -4485,7 +4525,35 @@
         <w:rPr>
           <w:rFonts w:asciiTheme="minorHAnsi" w:hAnsiTheme="minorHAnsi" w:cstheme="minorHAnsi"/>
         </w:rPr>
-        <w:t xml:space="preserve"> and show its output. </w:t>
+        <w:t>.</w:t>
+      </w:r>
+    </w:p>
+    <w:p>
+      <w:pPr>
+        <w:ind w:left="288"/>
+        <w:rPr>
+          <w:rFonts w:asciiTheme="minorHAnsi" w:hAnsiTheme="minorHAnsi" w:cstheme="minorHAnsi"/>
+        </w:rPr>
+      </w:pPr>
+    </w:p>
+    <w:p>
+      <w:pPr>
+        <w:ind w:left="288"/>
+        <w:rPr>
+          <w:rFonts w:asciiTheme="minorHAnsi" w:hAnsiTheme="minorHAnsi" w:cstheme="minorHAnsi"/>
+        </w:rPr>
+      </w:pPr>
+      <w:r>
+        <w:rPr>
+          <w:rFonts w:asciiTheme="minorHAnsi" w:hAnsiTheme="minorHAnsi" w:cstheme="minorHAnsi"/>
+        </w:rPr>
+        <w:t>Give a screenshot of your commands and their output.</w:t>
+      </w:r>
+      <w:r>
+        <w:rPr>
+          <w:rFonts w:asciiTheme="minorHAnsi" w:hAnsiTheme="minorHAnsi" w:cstheme="minorHAnsi"/>
+        </w:rPr>
+        <w:t xml:space="preserve"> </w:t>
       </w:r>
     </w:p>
     <w:p>
@@ -4549,13 +4617,61 @@
         <w:rPr>
           <w:rFonts w:asciiTheme="minorHAnsi" w:hAnsiTheme="minorHAnsi" w:cstheme="minorHAnsi"/>
         </w:rPr>
-        <w:t xml:space="preserve"> will delete a branch from your local repository. Give a command that deletes your feature branch</w:t>
-      </w:r>
-      <w:r>
-        <w:rPr>
-          <w:rFonts w:asciiTheme="minorHAnsi" w:hAnsiTheme="minorHAnsi" w:cstheme="minorHAnsi"/>
-        </w:rPr>
-        <w:t xml:space="preserve"> and show the output that it generates.</w:t>
+        <w:t xml:space="preserve"> will delete a branch from your local repository. </w:t>
+      </w:r>
+      <w:r>
+        <w:rPr>
+          <w:rFonts w:asciiTheme="minorHAnsi" w:hAnsiTheme="minorHAnsi" w:cstheme="minorHAnsi"/>
+        </w:rPr>
+        <w:t xml:space="preserve">Use </w:t>
+      </w:r>
+      <w:proofErr w:type="gramStart"/>
+      <w:r>
+        <w:rPr>
+          <w:rFonts w:asciiTheme="minorHAnsi" w:hAnsiTheme="minorHAnsi" w:cstheme="minorHAnsi"/>
+        </w:rPr>
+        <w:t>the this</w:t>
+      </w:r>
+      <w:proofErr w:type="gramEnd"/>
+      <w:r>
+        <w:rPr>
+          <w:rFonts w:asciiTheme="minorHAnsi" w:hAnsiTheme="minorHAnsi" w:cstheme="minorHAnsi"/>
+        </w:rPr>
+        <w:t xml:space="preserve"> command to </w:t>
+      </w:r>
+      <w:r>
+        <w:rPr>
+          <w:rFonts w:asciiTheme="minorHAnsi" w:hAnsiTheme="minorHAnsi" w:cstheme="minorHAnsi"/>
+        </w:rPr>
+        <w:t>delete your feature branch</w:t>
+      </w:r>
+      <w:r>
+        <w:rPr>
+          <w:rFonts w:asciiTheme="minorHAnsi" w:hAnsiTheme="minorHAnsi" w:cstheme="minorHAnsi"/>
+        </w:rPr>
+        <w:t>.</w:t>
+      </w:r>
+    </w:p>
+    <w:p>
+      <w:pPr>
+        <w:ind w:left="288"/>
+        <w:rPr>
+          <w:rFonts w:asciiTheme="minorHAnsi" w:hAnsiTheme="minorHAnsi" w:cstheme="minorHAnsi"/>
+        </w:rPr>
+      </w:pPr>
+    </w:p>
+    <w:p>
+      <w:pPr>
+        <w:ind w:left="288"/>
+        <w:rPr>
+          <w:rFonts w:asciiTheme="minorHAnsi" w:hAnsiTheme="minorHAnsi" w:cstheme="minorHAnsi"/>
+        </w:rPr>
+      </w:pPr>
+      <w:r>
+        <w:rPr>
+          <w:rFonts w:asciiTheme="minorHAnsi" w:hAnsiTheme="minorHAnsi" w:cstheme="minorHAnsi"/>
+        </w:rPr>
+        <w:t xml:space="preserve">Give a screenshot of your commands and their output. </w:t>
       </w:r>
     </w:p>
     <w:p>
@@ -4607,21 +4723,7 @@
         <w:rPr>
           <w:rFonts w:asciiTheme="minorHAnsi" w:hAnsiTheme="minorHAnsi" w:cstheme="minorHAnsi"/>
         </w:rPr>
-        <w:t xml:space="preserve">Use your command from part </w:t>
-      </w:r>
-      <w:proofErr w:type="gramStart"/>
-      <w:r>
-        <w:rPr>
-          <w:rFonts w:asciiTheme="minorHAnsi" w:hAnsiTheme="minorHAnsi" w:cstheme="minorHAnsi"/>
-        </w:rPr>
-        <w:t>a</w:t>
-      </w:r>
-      <w:proofErr w:type="gramEnd"/>
-      <w:r>
-        <w:rPr>
-          <w:rFonts w:asciiTheme="minorHAnsi" w:hAnsiTheme="minorHAnsi" w:cstheme="minorHAnsi"/>
-        </w:rPr>
-        <w:t xml:space="preserve"> again.  What output does it generate now? What changed?</w:t>
+        <w:t>How can you check if your branch was deleted?  Be sure to check that it was deleted. If not return to part b and try again.</w:t>
       </w:r>
     </w:p>
     <w:p>
@@ -4716,7 +4818,13 @@
         <w:rPr>
           <w:rFonts w:asciiTheme="minorHAnsi" w:hAnsiTheme="minorHAnsi" w:cstheme="minorHAnsi"/>
         </w:rPr>
-        <w:t xml:space="preserve"> your origin repo on GitHub?  How did you check?</w:t>
+        <w:t xml:space="preserve"> your origin repo on GitHub?  </w:t>
+      </w:r>
+      <w:r>
+        <w:rPr>
+          <w:rFonts w:asciiTheme="minorHAnsi" w:hAnsiTheme="minorHAnsi" w:cstheme="minorHAnsi"/>
+        </w:rPr>
+        <w:t>Give a screenshot from your origin repo on GitHub that supports your answer.</w:t>
       </w:r>
     </w:p>
     <w:p>
@@ -4754,56 +4862,90 @@
       <w:pPr>
         <w:ind w:left="288"/>
         <w:rPr>
+          <w:rFonts w:asciiTheme="minorHAnsi" w:hAnsiTheme="minorHAnsi" w:cstheme="minorHAnsi"/>
+        </w:rPr>
+      </w:pPr>
+      <w:r>
+        <w:rPr>
+          <w:rFonts w:asciiTheme="minorHAnsi" w:hAnsiTheme="minorHAnsi" w:cstheme="minorHAnsi"/>
+        </w:rPr>
+        <w:t>b. You can delete your feature branch from your origin repo using the git CLI</w:t>
+      </w:r>
+      <w:r>
+        <w:rPr>
+          <w:rFonts w:asciiTheme="minorHAnsi" w:hAnsiTheme="minorHAnsi" w:cstheme="minorHAnsi"/>
+        </w:rPr>
+        <w:t xml:space="preserve">.  The </w:t>
+      </w:r>
+      <w:r>
+        <w:rPr>
+          <w:rFonts w:asciiTheme="minorHAnsi" w:hAnsiTheme="minorHAnsi" w:cstheme="minorHAnsi"/>
+        </w:rPr>
+        <w:t xml:space="preserve">command </w:t>
+      </w:r>
+      <w:r>
+        <w:rPr>
           <w:rFonts w:ascii="Courier" w:hAnsi="Courier" w:cstheme="minorHAnsi"/>
         </w:rPr>
-      </w:pPr>
-      <w:r>
-        <w:rPr>
-          <w:rFonts w:asciiTheme="minorHAnsi" w:hAnsiTheme="minorHAnsi" w:cstheme="minorHAnsi"/>
-        </w:rPr>
-        <w:t>b. You can delete your feature branch from your origin repo using the git CLI</w:t>
-      </w:r>
-      <w:r>
-        <w:rPr>
-          <w:rFonts w:asciiTheme="minorHAnsi" w:hAnsiTheme="minorHAnsi" w:cstheme="minorHAnsi"/>
-        </w:rPr>
-        <w:t xml:space="preserve">.  The </w:t>
-      </w:r>
-      <w:r>
-        <w:rPr>
-          <w:rFonts w:asciiTheme="minorHAnsi" w:hAnsiTheme="minorHAnsi" w:cstheme="minorHAnsi"/>
-        </w:rPr>
-        <w:t xml:space="preserve">command </w:t>
+        <w:t xml:space="preserve">git push -d </w:t>
       </w:r>
       <w:r>
         <w:rPr>
           <w:rFonts w:ascii="Courier" w:hAnsi="Courier" w:cstheme="minorHAnsi"/>
         </w:rPr>
-        <w:t xml:space="preserve">git push -d </w:t>
+        <w:t>&lt;remote repo name&gt;</w:t>
       </w:r>
       <w:r>
         <w:rPr>
           <w:rFonts w:ascii="Courier" w:hAnsi="Courier" w:cstheme="minorHAnsi"/>
         </w:rPr>
-        <w:t>&lt;remote repo name&gt;</w:t>
-      </w:r>
-      <w:r>
+        <w:t xml:space="preserve"> &lt;branch&gt;</w:t>
+      </w:r>
+      <w:r>
+        <w:rPr>
+          <w:rFonts w:asciiTheme="minorHAnsi" w:hAnsiTheme="minorHAnsi" w:cstheme="minorHAnsi"/>
+        </w:rPr>
+        <w:t xml:space="preserve"> will delete the specified branch from the specified remote repository. </w:t>
+      </w:r>
+      <w:r>
+        <w:rPr>
+          <w:rFonts w:asciiTheme="minorHAnsi" w:hAnsiTheme="minorHAnsi" w:cstheme="minorHAnsi"/>
+        </w:rPr>
+        <w:t>Use this command to</w:t>
+      </w:r>
+      <w:r>
+        <w:rPr>
+          <w:rFonts w:asciiTheme="minorHAnsi" w:hAnsiTheme="minorHAnsi" w:cstheme="minorHAnsi"/>
+        </w:rPr>
+        <w:t xml:space="preserve"> delete your feature branch from your origin repo</w:t>
+      </w:r>
+      <w:r>
+        <w:rPr>
+          <w:rFonts w:asciiTheme="minorHAnsi" w:hAnsiTheme="minorHAnsi" w:cstheme="minorHAnsi"/>
+        </w:rPr>
+        <w:t>.</w:t>
+      </w:r>
+    </w:p>
+    <w:p>
+      <w:pPr>
+        <w:ind w:left="288"/>
+        <w:rPr>
+          <w:rFonts w:asciiTheme="minorHAnsi" w:hAnsiTheme="minorHAnsi" w:cstheme="minorHAnsi"/>
+        </w:rPr>
+      </w:pPr>
+    </w:p>
+    <w:p>
+      <w:pPr>
+        <w:ind w:left="288"/>
         <w:rPr>
           <w:rFonts w:ascii="Courier" w:hAnsi="Courier" w:cstheme="minorHAnsi"/>
         </w:rPr>
-        <w:t xml:space="preserve"> &lt;branch&gt;</w:t>
-      </w:r>
-      <w:r>
-        <w:rPr>
-          <w:rFonts w:asciiTheme="minorHAnsi" w:hAnsiTheme="minorHAnsi" w:cstheme="minorHAnsi"/>
-        </w:rPr>
-        <w:t xml:space="preserve"> will delete the specified branch from the specified remote repository. Give a git command that will delete your feature branch from your origin repo</w:t>
-      </w:r>
-      <w:r>
-        <w:rPr>
-          <w:rFonts w:asciiTheme="minorHAnsi" w:hAnsiTheme="minorHAnsi" w:cstheme="minorHAnsi"/>
-        </w:rPr>
-        <w:t xml:space="preserve"> and show the output that it produces.</w:t>
+      </w:pPr>
+      <w:r>
+        <w:rPr>
+          <w:rFonts w:asciiTheme="minorHAnsi" w:hAnsiTheme="minorHAnsi" w:cstheme="minorHAnsi"/>
+        </w:rPr>
+        <w:t>Give a screenshot showing the command you used and its output.</w:t>
       </w:r>
     </w:p>
     <w:p>
@@ -4926,21 +5068,43 @@
         <w:rPr>
           <w:rFonts w:asciiTheme="minorHAnsi" w:hAnsiTheme="minorHAnsi" w:cstheme="minorHAnsi"/>
         </w:rPr>
-        <w:t xml:space="preserve">Nothing is required </w:t>
-      </w:r>
-      <w:proofErr w:type="gramStart"/>
-      <w:r>
-        <w:rPr>
-          <w:rFonts w:asciiTheme="minorHAnsi" w:hAnsiTheme="minorHAnsi" w:cstheme="minorHAnsi"/>
-        </w:rPr>
-        <w:t>here,</w:t>
-      </w:r>
-      <w:proofErr w:type="gramEnd"/>
-      <w:r>
-        <w:rPr>
-          <w:rFonts w:asciiTheme="minorHAnsi" w:hAnsiTheme="minorHAnsi" w:cstheme="minorHAnsi"/>
-        </w:rPr>
-        <w:t xml:space="preserve"> however you should ensure that your feature branch has been deleted from your origin on GitHub.</w:t>
+        <w:t>Nothing is required here</w:t>
+      </w:r>
+      <w:r>
+        <w:rPr>
+          <w:rFonts w:asciiTheme="minorHAnsi" w:hAnsiTheme="minorHAnsi" w:cstheme="minorHAnsi"/>
+        </w:rPr>
+        <w:t>.</w:t>
+      </w:r>
+      <w:r>
+        <w:rPr>
+          <w:rFonts w:asciiTheme="minorHAnsi" w:hAnsiTheme="minorHAnsi" w:cstheme="minorHAnsi"/>
+        </w:rPr>
+        <w:t xml:space="preserve"> </w:t>
+      </w:r>
+      <w:r>
+        <w:rPr>
+          <w:rFonts w:asciiTheme="minorHAnsi" w:hAnsiTheme="minorHAnsi" w:cstheme="minorHAnsi"/>
+        </w:rPr>
+        <w:t>H</w:t>
+      </w:r>
+      <w:r>
+        <w:rPr>
+          <w:rFonts w:asciiTheme="minorHAnsi" w:hAnsiTheme="minorHAnsi" w:cstheme="minorHAnsi"/>
+        </w:rPr>
+        <w:t>owever</w:t>
+      </w:r>
+      <w:r>
+        <w:rPr>
+          <w:rFonts w:asciiTheme="minorHAnsi" w:hAnsiTheme="minorHAnsi" w:cstheme="minorHAnsi"/>
+        </w:rPr>
+        <w:t>,</w:t>
+      </w:r>
+      <w:r>
+        <w:rPr>
+          <w:rFonts w:asciiTheme="minorHAnsi" w:hAnsiTheme="minorHAnsi" w:cstheme="minorHAnsi"/>
+        </w:rPr>
+        <w:t xml:space="preserve"> you should ensure that your feature branch has been deleted from your origin on GitHub.</w:t>
       </w:r>
     </w:p>
     <w:p>
@@ -4966,7 +5130,6 @@
           <w:bCs/>
           <w:u w:val="single"/>
         </w:rPr>
-        <w:lastRenderedPageBreak/>
         <w:t>Command Summary:</w:t>
       </w:r>
     </w:p>
@@ -5041,19 +5204,17 @@
         </w:rPr>
         <w:t xml:space="preserve"> notation appropriately to indicate parameters that need to </w:t>
       </w:r>
-      <w:proofErr w:type="gramStart"/>
-      <w:r>
-        <w:rPr>
-          <w:rFonts w:asciiTheme="minorHAnsi" w:hAnsiTheme="minorHAnsi" w:cstheme="minorHAnsi"/>
-        </w:rPr>
-        <w:t>customized</w:t>
-      </w:r>
-      <w:proofErr w:type="gramEnd"/>
-      <w:r>
-        <w:rPr>
-          <w:rFonts w:asciiTheme="minorHAnsi" w:hAnsiTheme="minorHAnsi" w:cstheme="minorHAnsi"/>
-        </w:rPr>
-        <w:t xml:space="preserve"> for each use.  Note that the tasks listed are in approximately the same order as they appear in this activity.</w:t>
+      <w:r>
+        <w:rPr>
+          <w:rFonts w:asciiTheme="minorHAnsi" w:hAnsiTheme="minorHAnsi" w:cstheme="minorHAnsi"/>
+        </w:rPr>
+        <w:t xml:space="preserve">be </w:t>
+      </w:r>
+      <w:r>
+        <w:rPr>
+          <w:rFonts w:asciiTheme="minorHAnsi" w:hAnsiTheme="minorHAnsi" w:cstheme="minorHAnsi"/>
+        </w:rPr>
+        <w:t>customized for each use.  Note that the tasks listed are in approximately the same order as they appear in this activity.</w:t>
       </w:r>
     </w:p>
     <w:p>
@@ -5996,14 +6157,12 @@
         </w:rPr>
         <w:t xml:space="preserve"> being used for these </w:t>
       </w:r>
-      <w:proofErr w:type="spellStart"/>
-      <w:r>
-        <w:rPr>
-          <w:rFonts w:asciiTheme="minorHAnsi" w:hAnsiTheme="minorHAnsi" w:cstheme="minorHAnsi"/>
-        </w:rPr>
-        <w:t>activites</w:t>
-      </w:r>
-      <w:proofErr w:type="spellEnd"/>
+      <w:r>
+        <w:rPr>
+          <w:rFonts w:asciiTheme="minorHAnsi" w:hAnsiTheme="minorHAnsi" w:cstheme="minorHAnsi"/>
+        </w:rPr>
+        <w:t>activities</w:t>
+      </w:r>
       <w:r>
         <w:rPr>
           <w:rFonts w:asciiTheme="minorHAnsi" w:hAnsiTheme="minorHAnsi" w:cstheme="minorHAnsi"/>
@@ -6106,7 +6265,6 @@
         <w:rPr>
           <w:rFonts w:asciiTheme="minorHAnsi" w:hAnsiTheme="minorHAnsi" w:cstheme="minorHAnsi"/>
         </w:rPr>
-        <w:lastRenderedPageBreak/>
         <w:t xml:space="preserve">b. Clearly there are not enough </w:t>
       </w:r>
       <w:r>
@@ -6143,7 +6301,29 @@
         <w:rPr>
           <w:rFonts w:asciiTheme="minorHAnsi" w:hAnsiTheme="minorHAnsi" w:cstheme="minorHAnsi"/>
         </w:rPr>
-        <w:t>ound1” issues.  So, this time there will be multiple people working on the same issue.  Pick one of the “</w:t>
+        <w:t xml:space="preserve">ound1” issues.  So, this time there will be multiple people working on the same issue.  </w:t>
+      </w:r>
+    </w:p>
+    <w:p>
+      <w:pPr>
+        <w:ind w:left="288"/>
+        <w:rPr>
+          <w:rFonts w:asciiTheme="minorHAnsi" w:hAnsiTheme="minorHAnsi" w:cstheme="minorHAnsi"/>
+        </w:rPr>
+      </w:pPr>
+    </w:p>
+    <w:p>
+      <w:pPr>
+        <w:ind w:left="288"/>
+        <w:rPr>
+          <w:rFonts w:asciiTheme="minorHAnsi" w:hAnsiTheme="minorHAnsi" w:cstheme="minorHAnsi"/>
+        </w:rPr>
+      </w:pPr>
+      <w:r>
+        <w:rPr>
+          <w:rFonts w:asciiTheme="minorHAnsi" w:hAnsiTheme="minorHAnsi" w:cstheme="minorHAnsi"/>
+        </w:rPr>
+        <w:t>Pick one of the “</w:t>
       </w:r>
       <w:r>
         <w:rPr>
@@ -6197,7 +6377,19 @@
         <w:rPr>
           <w:rFonts w:asciiTheme="minorHAnsi" w:hAnsiTheme="minorHAnsi" w:cstheme="minorHAnsi"/>
         </w:rPr>
-        <w:t xml:space="preserve"> indicate your interest. </w:t>
+        <w:t xml:space="preserve"> indicate your interest</w:t>
+      </w:r>
+      <w:r>
+        <w:rPr>
+          <w:rFonts w:asciiTheme="minorHAnsi" w:hAnsiTheme="minorHAnsi" w:cstheme="minorHAnsi"/>
+        </w:rPr>
+        <w:t xml:space="preserve"> in working on it</w:t>
+      </w:r>
+      <w:r>
+        <w:rPr>
+          <w:rFonts w:asciiTheme="minorHAnsi" w:hAnsiTheme="minorHAnsi" w:cstheme="minorHAnsi"/>
+        </w:rPr>
+        <w:t xml:space="preserve">. </w:t>
       </w:r>
       <w:r>
         <w:rPr>
@@ -6366,7 +6558,27 @@
         <w:rPr>
           <w:rFonts w:asciiTheme="minorHAnsi" w:hAnsiTheme="minorHAnsi" w:cstheme="minorHAnsi"/>
         </w:rPr>
-        <w:t xml:space="preserve"> order.  Reorder these steps into an order that will complete the task</w:t>
+        <w:t xml:space="preserve"> order.  </w:t>
+      </w:r>
+    </w:p>
+    <w:p>
+      <w:pPr>
+        <w:rPr>
+          <w:rFonts w:asciiTheme="minorHAnsi" w:hAnsiTheme="minorHAnsi" w:cstheme="minorHAnsi"/>
+        </w:rPr>
+      </w:pPr>
+    </w:p>
+    <w:p>
+      <w:pPr>
+        <w:rPr>
+          <w:rFonts w:asciiTheme="minorHAnsi" w:hAnsiTheme="minorHAnsi" w:cstheme="minorHAnsi"/>
+        </w:rPr>
+      </w:pPr>
+      <w:r>
+        <w:rPr>
+          <w:rFonts w:asciiTheme="minorHAnsi" w:hAnsiTheme="minorHAnsi" w:cstheme="minorHAnsi"/>
+        </w:rPr>
+        <w:t>Reorder these steps into an order that will complete the task</w:t>
       </w:r>
       <w:r>
         <w:rPr>
@@ -6439,6 +6651,7 @@
         <w:rPr>
           <w:rFonts w:asciiTheme="minorHAnsi" w:hAnsiTheme="minorHAnsi" w:cstheme="minorHAnsi"/>
         </w:rPr>
+        <w:lastRenderedPageBreak/>
         <w:t>Make a pull request to the upstream</w:t>
       </w:r>
     </w:p>
@@ -6458,7 +6671,13 @@
         <w:rPr>
           <w:rFonts w:asciiTheme="minorHAnsi" w:hAnsiTheme="minorHAnsi" w:cstheme="minorHAnsi"/>
         </w:rPr>
-        <w:t>Add changes to the stage</w:t>
+        <w:t>Stage your</w:t>
+      </w:r>
+      <w:r>
+        <w:rPr>
+          <w:rFonts w:asciiTheme="minorHAnsi" w:hAnsiTheme="minorHAnsi" w:cstheme="minorHAnsi"/>
+        </w:rPr>
+        <w:t xml:space="preserve"> changes</w:t>
       </w:r>
     </w:p>
     <w:p>
@@ -6547,13 +6766,40 @@
         <w:rPr>
           <w:rFonts w:asciiTheme="minorHAnsi" w:hAnsiTheme="minorHAnsi" w:cstheme="minorHAnsi"/>
         </w:rPr>
-        <w:t xml:space="preserve">ound2” issue and create a pull request to the upstream for your changes.  As you do, </w:t>
-      </w:r>
-      <w:r>
-        <w:rPr>
-          <w:rFonts w:asciiTheme="minorHAnsi" w:hAnsiTheme="minorHAnsi" w:cstheme="minorHAnsi"/>
-        </w:rPr>
-        <w:t>give the exact</w:t>
+        <w:t xml:space="preserve">ound2” issue and create a pull request to the upstream for your changes.  </w:t>
+      </w:r>
+    </w:p>
+    <w:p>
+      <w:pPr>
+        <w:rPr>
+          <w:rFonts w:asciiTheme="minorHAnsi" w:hAnsiTheme="minorHAnsi" w:cstheme="minorHAnsi"/>
+        </w:rPr>
+      </w:pPr>
+    </w:p>
+    <w:p>
+      <w:pPr>
+        <w:rPr>
+          <w:rFonts w:asciiTheme="minorHAnsi" w:hAnsiTheme="minorHAnsi" w:cstheme="minorHAnsi"/>
+        </w:rPr>
+      </w:pPr>
+      <w:r>
+        <w:rPr>
+          <w:rFonts w:asciiTheme="minorHAnsi" w:hAnsiTheme="minorHAnsi" w:cstheme="minorHAnsi"/>
+        </w:rPr>
+        <w:t>G</w:t>
+      </w:r>
+      <w:r>
+        <w:rPr>
+          <w:rFonts w:asciiTheme="minorHAnsi" w:hAnsiTheme="minorHAnsi" w:cstheme="minorHAnsi"/>
+        </w:rPr>
+        <w:t xml:space="preserve">ive the </w:t>
+      </w:r>
+      <w:r>
+        <w:rPr>
+          <w:rFonts w:asciiTheme="minorHAnsi" w:hAnsiTheme="minorHAnsi" w:cstheme="minorHAnsi"/>
+          <w:u w:val="single"/>
+        </w:rPr>
+        <w:t>exact</w:t>
       </w:r>
       <w:r>
         <w:rPr>
@@ -6583,13 +6829,77 @@
         <w:rPr>
           <w:rFonts w:asciiTheme="minorHAnsi" w:hAnsiTheme="minorHAnsi" w:cstheme="minorHAnsi"/>
         </w:rPr>
-        <w:t xml:space="preserve">.  The </w:t>
-      </w:r>
-      <w:r>
-        <w:rPr>
-          <w:rFonts w:asciiTheme="minorHAnsi" w:hAnsiTheme="minorHAnsi" w:cstheme="minorHAnsi"/>
-        </w:rPr>
-        <w:t xml:space="preserve">command reference that you created in </w:t>
+        <w:t xml:space="preserve"> (</w:t>
+      </w:r>
+      <w:proofErr w:type="gramStart"/>
+      <w:r>
+        <w:rPr>
+          <w:rFonts w:asciiTheme="minorHAnsi" w:hAnsiTheme="minorHAnsi" w:cstheme="minorHAnsi"/>
+        </w:rPr>
+        <w:t>i.e.</w:t>
+      </w:r>
+      <w:proofErr w:type="gramEnd"/>
+      <w:r>
+        <w:rPr>
+          <w:rFonts w:asciiTheme="minorHAnsi" w:hAnsiTheme="minorHAnsi" w:cstheme="minorHAnsi"/>
+        </w:rPr>
+        <w:t xml:space="preserve"> do not use &lt; &gt; in your answers, give the actual values you used)</w:t>
+      </w:r>
+      <w:r>
+        <w:rPr>
+          <w:rFonts w:asciiTheme="minorHAnsi" w:hAnsiTheme="minorHAnsi" w:cstheme="minorHAnsi"/>
+        </w:rPr>
+        <w:t xml:space="preserve">.  </w:t>
+      </w:r>
+    </w:p>
+    <w:p>
+      <w:pPr>
+        <w:rPr>
+          <w:rFonts w:asciiTheme="minorHAnsi" w:hAnsiTheme="minorHAnsi" w:cstheme="minorHAnsi"/>
+        </w:rPr>
+      </w:pPr>
+    </w:p>
+    <w:p>
+      <w:pPr>
+        <w:rPr>
+          <w:rFonts w:asciiTheme="minorHAnsi" w:hAnsiTheme="minorHAnsi" w:cstheme="minorHAnsi"/>
+        </w:rPr>
+      </w:pPr>
+      <w:r>
+        <w:rPr>
+          <w:rFonts w:asciiTheme="minorHAnsi" w:hAnsiTheme="minorHAnsi" w:cstheme="minorHAnsi"/>
+        </w:rPr>
+        <w:t xml:space="preserve">The </w:t>
+      </w:r>
+      <w:r>
+        <w:rPr>
+          <w:rFonts w:asciiTheme="minorHAnsi" w:hAnsiTheme="minorHAnsi" w:cstheme="minorHAnsi"/>
+        </w:rPr>
+        <w:t>command reference</w:t>
+      </w:r>
+      <w:r>
+        <w:rPr>
+          <w:rFonts w:asciiTheme="minorHAnsi" w:hAnsiTheme="minorHAnsi" w:cstheme="minorHAnsi"/>
+        </w:rPr>
+        <w:t>s</w:t>
+      </w:r>
+      <w:r>
+        <w:rPr>
+          <w:rFonts w:asciiTheme="minorHAnsi" w:hAnsiTheme="minorHAnsi" w:cstheme="minorHAnsi"/>
+        </w:rPr>
+        <w:t xml:space="preserve"> that you created </w:t>
+      </w:r>
+      <w:r>
+        <w:rPr>
+          <w:rFonts w:asciiTheme="minorHAnsi" w:hAnsiTheme="minorHAnsi" w:cstheme="minorHAnsi"/>
+        </w:rPr>
+        <w:t xml:space="preserve">above and </w:t>
+      </w:r>
+      <w:r>
+        <w:rPr>
+          <w:rFonts w:asciiTheme="minorHAnsi" w:hAnsiTheme="minorHAnsi" w:cstheme="minorHAnsi"/>
+        </w:rPr>
+        <w:t xml:space="preserve">in </w:t>
       </w:r>
       <w:r>
         <w:rPr>
@@ -6637,7 +6947,27 @@
         <w:rPr>
           <w:rFonts w:asciiTheme="minorHAnsi" w:hAnsiTheme="minorHAnsi" w:cstheme="minorHAnsi"/>
         </w:rPr>
-        <w:t xml:space="preserve">  Also be sure to:</w:t>
+        <w:t xml:space="preserve">  </w:t>
+      </w:r>
+    </w:p>
+    <w:p>
+      <w:pPr>
+        <w:rPr>
+          <w:rFonts w:asciiTheme="minorHAnsi" w:hAnsiTheme="minorHAnsi" w:cstheme="minorHAnsi"/>
+        </w:rPr>
+      </w:pPr>
+    </w:p>
+    <w:p>
+      <w:pPr>
+        <w:rPr>
+          <w:rFonts w:asciiTheme="minorHAnsi" w:hAnsiTheme="minorHAnsi" w:cstheme="minorHAnsi"/>
+        </w:rPr>
+      </w:pPr>
+      <w:r>
+        <w:rPr>
+          <w:rFonts w:asciiTheme="minorHAnsi" w:hAnsiTheme="minorHAnsi" w:cstheme="minorHAnsi"/>
+        </w:rPr>
+        <w:t>Also be sure to:</w:t>
       </w:r>
     </w:p>
     <w:p>
@@ -8135,13 +8465,19 @@
         <w:rPr>
           <w:rFonts w:asciiTheme="minorHAnsi" w:hAnsiTheme="minorHAnsi" w:cstheme="minorHAnsi"/>
         </w:rPr>
-        <w:t>changes to fix the same issue that you did</w:t>
-      </w:r>
-      <w:r>
-        <w:rPr>
-          <w:rFonts w:asciiTheme="minorHAnsi" w:hAnsiTheme="minorHAnsi" w:cstheme="minorHAnsi"/>
-        </w:rPr>
-        <w:t xml:space="preserve">.  Thus, there will be multiple pull requests for each change.  </w:t>
+        <w:t xml:space="preserve">changes to fix the same </w:t>
+      </w:r>
+      <w:r>
+        <w:rPr>
+          <w:rFonts w:asciiTheme="minorHAnsi" w:hAnsiTheme="minorHAnsi" w:cstheme="minorHAnsi"/>
+        </w:rPr>
+        <w:t>lines in the same files</w:t>
+      </w:r>
+      <w:r>
+        <w:rPr>
+          <w:rFonts w:asciiTheme="minorHAnsi" w:hAnsiTheme="minorHAnsi" w:cstheme="minorHAnsi"/>
+        </w:rPr>
+        <w:t xml:space="preserve">.  </w:t>
       </w:r>
       <w:r>
         <w:rPr>
@@ -8153,25 +8489,13 @@
         <w:rPr>
           <w:rFonts w:asciiTheme="minorHAnsi" w:hAnsiTheme="minorHAnsi" w:cstheme="minorHAnsi"/>
         </w:rPr>
-        <w:t xml:space="preserve"> the</w:t>
-      </w:r>
-      <w:r>
-        <w:rPr>
-          <w:rFonts w:asciiTheme="minorHAnsi" w:hAnsiTheme="minorHAnsi" w:cstheme="minorHAnsi"/>
-        </w:rPr>
-        <w:t xml:space="preserve"> types of problems might this </w:t>
-      </w:r>
-      <w:r>
-        <w:rPr>
-          <w:rFonts w:asciiTheme="minorHAnsi" w:hAnsiTheme="minorHAnsi" w:cstheme="minorHAnsi"/>
-        </w:rPr>
-        <w:t xml:space="preserve">eventually </w:t>
-      </w:r>
-      <w:r>
-        <w:rPr>
-          <w:rFonts w:asciiTheme="minorHAnsi" w:hAnsiTheme="minorHAnsi" w:cstheme="minorHAnsi"/>
-        </w:rPr>
-        <w:t>create</w:t>
+        <w:t xml:space="preserve"> </w:t>
+      </w:r>
+      <w:r>
+        <w:rPr>
+          <w:rFonts w:asciiTheme="minorHAnsi" w:hAnsiTheme="minorHAnsi" w:cstheme="minorHAnsi"/>
+        </w:rPr>
+        <w:t>how this might create a problem in the future</w:t>
       </w:r>
       <w:r>
         <w:rPr>
@@ -8351,7 +8675,6 @@
         <w:rPr>
           <w:rFonts w:asciiTheme="minorHAnsi" w:hAnsiTheme="minorHAnsi" w:cstheme="minorHAnsi"/>
         </w:rPr>
-        <w:lastRenderedPageBreak/>
         <w:br/>
       </w:r>
       <w:r>

</xml_diff>

<commit_message>
fix: added Upstream Remotes section for VSCode client and color coded it
</commit_message>
<xml_diff>
--- a/materials/activities/3-A-StayingSynchronized.docx
+++ b/materials/activities/3-A-StayingSynchronized.docx
@@ -1443,6 +1443,7 @@
           <w:rFonts w:asciiTheme="minorHAnsi" w:hAnsiTheme="minorHAnsi" w:cstheme="minorHAnsi"/>
           <w:i/>
           <w:iCs/>
+          <w:highlight w:val="green"/>
           <w:u w:val="single"/>
         </w:rPr>
       </w:pPr>
@@ -1451,28 +1452,32 @@
           <w:rFonts w:asciiTheme="minorHAnsi" w:hAnsiTheme="minorHAnsi" w:cstheme="minorHAnsi"/>
           <w:i/>
           <w:iCs/>
+          <w:highlight w:val="green"/>
           <w:u w:val="single"/>
         </w:rPr>
-        <w:t>Setting Upstream Remotes:</w:t>
-      </w:r>
-    </w:p>
-    <w:p>
-      <w:pPr>
-        <w:rPr>
-          <w:rFonts w:asciiTheme="minorHAnsi" w:hAnsiTheme="minorHAnsi" w:cstheme="minorHAnsi"/>
-        </w:rPr>
-      </w:pPr>
-    </w:p>
-    <w:p>
-      <w:pPr>
-        <w:rPr>
-          <w:rFonts w:asciiTheme="minorHAnsi" w:hAnsiTheme="minorHAnsi" w:cstheme="minorHAnsi"/>
+        <w:t>Upstream Remotes:</w:t>
+      </w:r>
+    </w:p>
+    <w:p>
+      <w:pPr>
+        <w:rPr>
+          <w:rFonts w:asciiTheme="minorHAnsi" w:hAnsiTheme="minorHAnsi" w:cstheme="minorHAnsi"/>
+          <w:highlight w:val="green"/>
+        </w:rPr>
+      </w:pPr>
+    </w:p>
+    <w:p>
+      <w:pPr>
+        <w:rPr>
+          <w:rFonts w:asciiTheme="minorHAnsi" w:hAnsiTheme="minorHAnsi" w:cstheme="minorHAnsi"/>
+          <w:highlight w:val="green"/>
         </w:rPr>
       </w:pPr>
       <w:proofErr w:type="gramStart"/>
       <w:r>
         <w:rPr>
           <w:rFonts w:asciiTheme="minorHAnsi" w:hAnsiTheme="minorHAnsi" w:cstheme="minorHAnsi"/>
+          <w:highlight w:val="green"/>
         </w:rPr>
         <w:t>In order to</w:t>
       </w:r>
@@ -1480,6 +1485,7 @@
       <w:r>
         <w:rPr>
           <w:rFonts w:asciiTheme="minorHAnsi" w:hAnsiTheme="minorHAnsi" w:cstheme="minorHAnsi"/>
+          <w:highlight w:val="green"/>
         </w:rPr>
         <w:t xml:space="preserve"> pull changes from the upstream you will need to tell your local repository where the upstream is.  In earlier figures, dotted orange lines were used to indicate that your local repository knew about the origin and that the origin knew about the upstream.  But there was no orange dotted line from your local repository to the upstream.  That is because, by default, your local repository isn’t aware of the upstream.</w:t>
       </w:r>
@@ -1488,18 +1494,21 @@
       <w:pPr>
         <w:rPr>
           <w:rFonts w:asciiTheme="minorHAnsi" w:hAnsiTheme="minorHAnsi" w:cstheme="minorHAnsi"/>
-        </w:rPr>
-      </w:pPr>
-    </w:p>
-    <w:p>
-      <w:pPr>
-        <w:rPr>
-          <w:rFonts w:asciiTheme="minorHAnsi" w:hAnsiTheme="minorHAnsi" w:cstheme="minorHAnsi"/>
-        </w:rPr>
-      </w:pPr>
-      <w:r>
-        <w:rPr>
-          <w:rFonts w:asciiTheme="minorHAnsi" w:hAnsiTheme="minorHAnsi" w:cstheme="minorHAnsi"/>
+          <w:highlight w:val="green"/>
+        </w:rPr>
+      </w:pPr>
+    </w:p>
+    <w:p>
+      <w:pPr>
+        <w:rPr>
+          <w:rFonts w:asciiTheme="minorHAnsi" w:hAnsiTheme="minorHAnsi" w:cstheme="minorHAnsi"/>
+          <w:highlight w:val="green"/>
+        </w:rPr>
+      </w:pPr>
+      <w:r>
+        <w:rPr>
+          <w:rFonts w:asciiTheme="minorHAnsi" w:hAnsiTheme="minorHAnsi" w:cstheme="minorHAnsi"/>
+          <w:highlight w:val="green"/>
         </w:rPr>
         <w:lastRenderedPageBreak/>
         <w:t xml:space="preserve">3. </w:t>
@@ -1508,6 +1517,7 @@
       <w:r>
         <w:rPr>
           <w:rFonts w:asciiTheme="minorHAnsi" w:hAnsiTheme="minorHAnsi" w:cstheme="minorHAnsi"/>
+          <w:highlight w:val="green"/>
         </w:rPr>
         <w:t>In order to</w:t>
       </w:r>
@@ -1515,6 +1525,7 @@
       <w:r>
         <w:rPr>
           <w:rFonts w:asciiTheme="minorHAnsi" w:hAnsiTheme="minorHAnsi" w:cstheme="minorHAnsi"/>
+          <w:highlight w:val="green"/>
         </w:rPr>
         <w:t xml:space="preserve"> pull from the upstream you will first need to make your local repository aware of the upstream. This is done by </w:t>
       </w:r>
@@ -1523,12 +1534,14 @@
           <w:rFonts w:asciiTheme="minorHAnsi" w:hAnsiTheme="minorHAnsi" w:cstheme="minorHAnsi"/>
           <w:i/>
           <w:iCs/>
+          <w:highlight w:val="green"/>
         </w:rPr>
         <w:t>setting a remote</w:t>
       </w:r>
       <w:r>
         <w:rPr>
           <w:rFonts w:asciiTheme="minorHAnsi" w:hAnsiTheme="minorHAnsi" w:cstheme="minorHAnsi"/>
+          <w:highlight w:val="green"/>
         </w:rPr>
         <w:t xml:space="preserve"> for it.  This question will walk you through that process.</w:t>
       </w:r>
@@ -1537,6 +1550,7 @@
       <w:pPr>
         <w:rPr>
           <w:rFonts w:asciiTheme="minorHAnsi" w:hAnsiTheme="minorHAnsi" w:cstheme="minorHAnsi"/>
+          <w:highlight w:val="green"/>
         </w:rPr>
       </w:pPr>
     </w:p>
@@ -1545,23 +1559,27 @@
         <w:ind w:left="288"/>
         <w:rPr>
           <w:rFonts w:asciiTheme="minorHAnsi" w:hAnsiTheme="minorHAnsi" w:cstheme="minorHAnsi"/>
-        </w:rPr>
-      </w:pPr>
-      <w:r>
-        <w:rPr>
-          <w:rFonts w:asciiTheme="minorHAnsi" w:hAnsiTheme="minorHAnsi" w:cstheme="minorHAnsi"/>
+          <w:highlight w:val="green"/>
+        </w:rPr>
+      </w:pPr>
+      <w:r>
+        <w:rPr>
+          <w:rFonts w:asciiTheme="minorHAnsi" w:hAnsiTheme="minorHAnsi" w:cstheme="minorHAnsi"/>
+          <w:highlight w:val="green"/>
         </w:rPr>
         <w:t xml:space="preserve">a. The </w:t>
       </w:r>
       <w:r>
         <w:rPr>
           <w:rFonts w:ascii="Courier" w:hAnsi="Courier" w:cstheme="minorHAnsi"/>
+          <w:highlight w:val="green"/>
         </w:rPr>
         <w:t>git remote -v</w:t>
       </w:r>
       <w:r>
         <w:rPr>
           <w:rFonts w:asciiTheme="minorHAnsi" w:hAnsiTheme="minorHAnsi" w:cstheme="minorHAnsi"/>
+          <w:highlight w:val="green"/>
         </w:rPr>
         <w:t xml:space="preserve"> command lists the names and URLs of </w:t>
       </w:r>
@@ -1569,6 +1587,7 @@
       <w:r>
         <w:rPr>
           <w:rFonts w:asciiTheme="minorHAnsi" w:hAnsiTheme="minorHAnsi" w:cstheme="minorHAnsi"/>
+          <w:highlight w:val="green"/>
         </w:rPr>
         <w:t>all of</w:t>
       </w:r>
@@ -1576,6 +1595,7 @@
       <w:r>
         <w:rPr>
           <w:rFonts w:asciiTheme="minorHAnsi" w:hAnsiTheme="minorHAnsi" w:cstheme="minorHAnsi"/>
+          <w:highlight w:val="green"/>
         </w:rPr>
         <w:t xml:space="preserve"> the remote repositories (or just </w:t>
       </w:r>
@@ -1584,12 +1604,14 @@
           <w:rFonts w:asciiTheme="minorHAnsi" w:hAnsiTheme="minorHAnsi" w:cstheme="minorHAnsi"/>
           <w:i/>
           <w:iCs/>
+          <w:highlight w:val="green"/>
         </w:rPr>
         <w:t>remotes</w:t>
       </w:r>
       <w:r>
         <w:rPr>
           <w:rFonts w:asciiTheme="minorHAnsi" w:hAnsiTheme="minorHAnsi" w:cstheme="minorHAnsi"/>
+          <w:highlight w:val="green"/>
         </w:rPr>
         <w:t xml:space="preserve"> for short) that your local repo knows about.  Run this command in the directory that contains your local repository.  </w:t>
       </w:r>
@@ -1599,6 +1621,7 @@
         <w:ind w:left="288"/>
         <w:rPr>
           <w:rFonts w:asciiTheme="minorHAnsi" w:hAnsiTheme="minorHAnsi" w:cstheme="minorHAnsi"/>
+          <w:highlight w:val="green"/>
         </w:rPr>
       </w:pPr>
     </w:p>
@@ -1607,11 +1630,13 @@
         <w:ind w:left="288"/>
         <w:rPr>
           <w:rFonts w:asciiTheme="minorHAnsi" w:hAnsiTheme="minorHAnsi" w:cstheme="minorHAnsi"/>
-        </w:rPr>
-      </w:pPr>
-      <w:r>
-        <w:rPr>
-          <w:rFonts w:asciiTheme="minorHAnsi" w:hAnsiTheme="minorHAnsi" w:cstheme="minorHAnsi"/>
+          <w:highlight w:val="green"/>
+        </w:rPr>
+      </w:pPr>
+      <w:r>
+        <w:rPr>
+          <w:rFonts w:asciiTheme="minorHAnsi" w:hAnsiTheme="minorHAnsi" w:cstheme="minorHAnsi"/>
+          <w:highlight w:val="green"/>
         </w:rPr>
         <w:t>Give a screenshot of the command you used and its output.</w:t>
       </w:r>
@@ -1622,6 +1647,7 @@
           <w:rFonts w:asciiTheme="minorHAnsi" w:hAnsiTheme="minorHAnsi" w:cstheme="minorHAnsi"/>
           <w:b/>
           <w:bCs/>
+          <w:highlight w:val="green"/>
           <w:u w:val="single"/>
         </w:rPr>
       </w:pPr>
@@ -1636,13 +1662,15 @@
         </w:pBdr>
         <w:rPr>
           <w:rFonts w:asciiTheme="minorHAnsi" w:hAnsiTheme="minorHAnsi" w:cstheme="minorHAnsi"/>
-        </w:rPr>
-      </w:pPr>
-    </w:p>
-    <w:p>
-      <w:pPr>
-        <w:rPr>
-          <w:rFonts w:asciiTheme="minorHAnsi" w:hAnsiTheme="minorHAnsi" w:cstheme="minorHAnsi"/>
+          <w:highlight w:val="green"/>
+        </w:rPr>
+      </w:pPr>
+    </w:p>
+    <w:p>
+      <w:pPr>
+        <w:rPr>
+          <w:rFonts w:asciiTheme="minorHAnsi" w:hAnsiTheme="minorHAnsi" w:cstheme="minorHAnsi"/>
+          <w:highlight w:val="green"/>
         </w:rPr>
       </w:pPr>
     </w:p>
@@ -1651,11 +1679,13 @@
         <w:ind w:left="288"/>
         <w:rPr>
           <w:rFonts w:asciiTheme="minorHAnsi" w:hAnsiTheme="minorHAnsi" w:cstheme="minorHAnsi"/>
-        </w:rPr>
-      </w:pPr>
-      <w:r>
-        <w:rPr>
-          <w:rFonts w:asciiTheme="minorHAnsi" w:hAnsiTheme="minorHAnsi" w:cstheme="minorHAnsi"/>
+          <w:highlight w:val="green"/>
+        </w:rPr>
+      </w:pPr>
+      <w:r>
+        <w:rPr>
+          <w:rFonts w:asciiTheme="minorHAnsi" w:hAnsiTheme="minorHAnsi" w:cstheme="minorHAnsi"/>
+          <w:highlight w:val="green"/>
         </w:rPr>
         <w:t>b. How is the origin remote indicated in part a represented in Figure 2?</w:t>
       </w:r>
@@ -1666,6 +1696,7 @@
           <w:rFonts w:asciiTheme="minorHAnsi" w:hAnsiTheme="minorHAnsi" w:cstheme="minorHAnsi"/>
           <w:b/>
           <w:bCs/>
+          <w:highlight w:val="green"/>
           <w:u w:val="single"/>
         </w:rPr>
       </w:pPr>
@@ -1680,13 +1711,15 @@
         </w:pBdr>
         <w:rPr>
           <w:rFonts w:asciiTheme="minorHAnsi" w:hAnsiTheme="minorHAnsi" w:cstheme="minorHAnsi"/>
-        </w:rPr>
-      </w:pPr>
-    </w:p>
-    <w:p>
-      <w:pPr>
-        <w:rPr>
-          <w:rFonts w:asciiTheme="minorHAnsi" w:hAnsiTheme="minorHAnsi" w:cstheme="minorHAnsi"/>
+          <w:highlight w:val="green"/>
+        </w:rPr>
+      </w:pPr>
+    </w:p>
+    <w:p>
+      <w:pPr>
+        <w:rPr>
+          <w:rFonts w:asciiTheme="minorHAnsi" w:hAnsiTheme="minorHAnsi" w:cstheme="minorHAnsi"/>
+          <w:highlight w:val="green"/>
         </w:rPr>
       </w:pPr>
     </w:p>
@@ -1695,11 +1728,13 @@
         <w:ind w:left="288"/>
         <w:rPr>
           <w:rFonts w:asciiTheme="minorHAnsi" w:hAnsiTheme="minorHAnsi" w:cstheme="minorHAnsi"/>
-        </w:rPr>
-      </w:pPr>
-      <w:r>
-        <w:rPr>
-          <w:rFonts w:asciiTheme="minorHAnsi" w:hAnsiTheme="minorHAnsi" w:cstheme="minorHAnsi"/>
+          <w:highlight w:val="green"/>
+        </w:rPr>
+      </w:pPr>
+      <w:r>
+        <w:rPr>
+          <w:rFonts w:asciiTheme="minorHAnsi" w:hAnsiTheme="minorHAnsi" w:cstheme="minorHAnsi"/>
+          <w:highlight w:val="green"/>
         </w:rPr>
         <w:t xml:space="preserve">c. To create a new remote that tells your local repo about the upstream you will need the URL of the upstream repo. Use your browser to navigate to the upstream FarmData2 repo that you are using for this course and give its URL here. Hint: You can find the upstream using the link from your origin repo in GitHub. Once you find the upstream, you can get the URL by using the “Code” button in the upstream repo, it ends </w:t>
       </w:r>
@@ -1707,12 +1742,14 @@
       <w:r>
         <w:rPr>
           <w:rFonts w:asciiTheme="minorHAnsi" w:hAnsiTheme="minorHAnsi" w:cstheme="minorHAnsi"/>
+          <w:highlight w:val="green"/>
         </w:rPr>
         <w:t xml:space="preserve">in </w:t>
       </w:r>
       <w:r>
         <w:rPr>
           <w:rFonts w:ascii="Courier" w:hAnsi="Courier" w:cstheme="minorHAnsi"/>
+          <w:highlight w:val="green"/>
         </w:rPr>
         <w:t>.git</w:t>
       </w:r>
@@ -1720,6 +1757,7 @@
       <w:r>
         <w:rPr>
           <w:rFonts w:asciiTheme="minorHAnsi" w:hAnsiTheme="minorHAnsi" w:cstheme="minorHAnsi"/>
+          <w:highlight w:val="green"/>
         </w:rPr>
         <w:t>.</w:t>
       </w:r>
@@ -1730,6 +1768,7 @@
           <w:rFonts w:asciiTheme="minorHAnsi" w:hAnsiTheme="minorHAnsi" w:cstheme="minorHAnsi"/>
           <w:b/>
           <w:bCs/>
+          <w:highlight w:val="green"/>
           <w:u w:val="single"/>
         </w:rPr>
       </w:pPr>
@@ -1744,13 +1783,15 @@
         </w:pBdr>
         <w:rPr>
           <w:rFonts w:asciiTheme="minorHAnsi" w:hAnsiTheme="minorHAnsi" w:cstheme="minorHAnsi"/>
-        </w:rPr>
-      </w:pPr>
-    </w:p>
-    <w:p>
-      <w:pPr>
-        <w:rPr>
-          <w:rFonts w:asciiTheme="minorHAnsi" w:hAnsiTheme="minorHAnsi" w:cstheme="minorHAnsi"/>
+          <w:highlight w:val="green"/>
+        </w:rPr>
+      </w:pPr>
+    </w:p>
+    <w:p>
+      <w:pPr>
+        <w:rPr>
+          <w:rFonts w:asciiTheme="minorHAnsi" w:hAnsiTheme="minorHAnsi" w:cstheme="minorHAnsi"/>
+          <w:highlight w:val="green"/>
         </w:rPr>
       </w:pPr>
     </w:p>
@@ -1759,23 +1800,27 @@
         <w:ind w:left="288"/>
         <w:rPr>
           <w:rFonts w:asciiTheme="minorHAnsi" w:hAnsiTheme="minorHAnsi" w:cstheme="minorHAnsi"/>
-        </w:rPr>
-      </w:pPr>
-      <w:r>
-        <w:rPr>
-          <w:rFonts w:asciiTheme="minorHAnsi" w:hAnsiTheme="minorHAnsi" w:cstheme="minorHAnsi"/>
+          <w:highlight w:val="green"/>
+        </w:rPr>
+      </w:pPr>
+      <w:r>
+        <w:rPr>
+          <w:rFonts w:asciiTheme="minorHAnsi" w:hAnsiTheme="minorHAnsi" w:cstheme="minorHAnsi"/>
+          <w:highlight w:val="green"/>
         </w:rPr>
         <w:t xml:space="preserve">d. The </w:t>
       </w:r>
       <w:r>
         <w:rPr>
           <w:rFonts w:ascii="Courier" w:hAnsi="Courier" w:cstheme="minorHAnsi"/>
+          <w:highlight w:val="green"/>
         </w:rPr>
         <w:t>git remote</w:t>
       </w:r>
       <w:r>
         <w:rPr>
           <w:rFonts w:asciiTheme="minorHAnsi" w:hAnsiTheme="minorHAnsi" w:cstheme="minorHAnsi"/>
+          <w:highlight w:val="green"/>
         </w:rPr>
         <w:t xml:space="preserve"> command can also be used to add a new remote to your local repo.  The format for this command is: </w:t>
       </w:r>
@@ -1784,6 +1829,7 @@
       <w:pPr>
         <w:rPr>
           <w:rFonts w:asciiTheme="minorHAnsi" w:hAnsiTheme="minorHAnsi" w:cstheme="minorHAnsi"/>
+          <w:highlight w:val="green"/>
         </w:rPr>
       </w:pPr>
     </w:p>
@@ -1792,17 +1838,20 @@
         <w:ind w:left="288"/>
         <w:rPr>
           <w:rFonts w:asciiTheme="minorHAnsi" w:hAnsiTheme="minorHAnsi" w:cstheme="minorHAnsi"/>
-        </w:rPr>
-      </w:pPr>
-      <w:r>
-        <w:rPr>
-          <w:rFonts w:asciiTheme="minorHAnsi" w:hAnsiTheme="minorHAnsi" w:cstheme="minorHAnsi"/>
+          <w:highlight w:val="green"/>
+        </w:rPr>
+      </w:pPr>
+      <w:r>
+        <w:rPr>
+          <w:rFonts w:asciiTheme="minorHAnsi" w:hAnsiTheme="minorHAnsi" w:cstheme="minorHAnsi"/>
+          <w:highlight w:val="green"/>
         </w:rPr>
         <w:tab/>
       </w:r>
       <w:r>
         <w:rPr>
           <w:rFonts w:ascii="Courier" w:hAnsi="Courier" w:cstheme="minorHAnsi"/>
+          <w:highlight w:val="green"/>
         </w:rPr>
         <w:t>git remote add &lt;remote repo name&gt; &lt;remote repo URL&gt;</w:t>
       </w:r>
@@ -1812,6 +1861,7 @@
         <w:ind w:left="288"/>
         <w:rPr>
           <w:rFonts w:asciiTheme="minorHAnsi" w:hAnsiTheme="minorHAnsi" w:cstheme="minorHAnsi"/>
+          <w:highlight w:val="green"/>
         </w:rPr>
       </w:pPr>
     </w:p>
@@ -1820,23 +1870,27 @@
         <w:ind w:left="288"/>
         <w:rPr>
           <w:rFonts w:asciiTheme="minorHAnsi" w:hAnsiTheme="minorHAnsi" w:cstheme="minorHAnsi"/>
-        </w:rPr>
-      </w:pPr>
-      <w:r>
-        <w:rPr>
-          <w:rFonts w:asciiTheme="minorHAnsi" w:hAnsiTheme="minorHAnsi" w:cstheme="minorHAnsi"/>
+          <w:highlight w:val="green"/>
+        </w:rPr>
+      </w:pPr>
+      <w:r>
+        <w:rPr>
+          <w:rFonts w:asciiTheme="minorHAnsi" w:hAnsiTheme="minorHAnsi" w:cstheme="minorHAnsi"/>
+          <w:highlight w:val="green"/>
         </w:rPr>
         <w:t xml:space="preserve">Use the above command to create a remote named </w:t>
       </w:r>
       <w:r>
         <w:rPr>
           <w:rFonts w:ascii="Courier" w:hAnsi="Courier" w:cstheme="minorHAnsi"/>
+          <w:highlight w:val="green"/>
         </w:rPr>
         <w:t>upstream</w:t>
       </w:r>
       <w:r>
         <w:rPr>
           <w:rFonts w:asciiTheme="minorHAnsi" w:hAnsiTheme="minorHAnsi" w:cstheme="minorHAnsi"/>
+          <w:highlight w:val="green"/>
         </w:rPr>
         <w:t xml:space="preserve"> that points to the FarmData2 upstream repository that you are using for this activity.</w:t>
       </w:r>
@@ -1846,11 +1900,13 @@
         <w:ind w:left="288"/>
         <w:rPr>
           <w:rFonts w:asciiTheme="minorHAnsi" w:hAnsiTheme="minorHAnsi" w:cstheme="minorHAnsi"/>
-        </w:rPr>
-      </w:pPr>
-      <w:r>
-        <w:rPr>
-          <w:rFonts w:asciiTheme="minorHAnsi" w:hAnsiTheme="minorHAnsi" w:cstheme="minorHAnsi"/>
+          <w:highlight w:val="green"/>
+        </w:rPr>
+      </w:pPr>
+      <w:r>
+        <w:rPr>
+          <w:rFonts w:asciiTheme="minorHAnsi" w:hAnsiTheme="minorHAnsi" w:cstheme="minorHAnsi"/>
+          <w:highlight w:val="green"/>
         </w:rPr>
         <w:br/>
         <w:t>Give a screenshot of the command that you used and its output.</w:t>
@@ -1861,6 +1917,7 @@
         <w:ind w:left="288"/>
         <w:rPr>
           <w:rFonts w:asciiTheme="minorHAnsi" w:hAnsiTheme="minorHAnsi" w:cstheme="minorHAnsi"/>
+          <w:highlight w:val="green"/>
         </w:rPr>
       </w:pPr>
     </w:p>
@@ -1874,13 +1931,15 @@
         </w:pBdr>
         <w:rPr>
           <w:rFonts w:asciiTheme="minorHAnsi" w:hAnsiTheme="minorHAnsi" w:cstheme="minorHAnsi"/>
-        </w:rPr>
-      </w:pPr>
-    </w:p>
-    <w:p>
-      <w:pPr>
-        <w:rPr>
-          <w:rFonts w:asciiTheme="minorHAnsi" w:hAnsiTheme="minorHAnsi" w:cstheme="minorHAnsi"/>
+          <w:highlight w:val="green"/>
+        </w:rPr>
+      </w:pPr>
+    </w:p>
+    <w:p>
+      <w:pPr>
+        <w:rPr>
+          <w:rFonts w:asciiTheme="minorHAnsi" w:hAnsiTheme="minorHAnsi" w:cstheme="minorHAnsi"/>
+          <w:highlight w:val="green"/>
         </w:rPr>
       </w:pPr>
     </w:p>
@@ -1889,35 +1948,41 @@
         <w:ind w:left="288"/>
         <w:rPr>
           <w:rFonts w:asciiTheme="minorHAnsi" w:hAnsiTheme="minorHAnsi" w:cstheme="minorHAnsi"/>
-        </w:rPr>
-      </w:pPr>
-      <w:r>
-        <w:rPr>
-          <w:rFonts w:asciiTheme="minorHAnsi" w:hAnsiTheme="minorHAnsi" w:cstheme="minorHAnsi"/>
+          <w:highlight w:val="green"/>
+        </w:rPr>
+      </w:pPr>
+      <w:r>
+        <w:rPr>
+          <w:rFonts w:asciiTheme="minorHAnsi" w:hAnsiTheme="minorHAnsi" w:cstheme="minorHAnsi"/>
+          <w:highlight w:val="green"/>
         </w:rPr>
         <w:t xml:space="preserve">e. Use the </w:t>
       </w:r>
       <w:r>
         <w:rPr>
           <w:rFonts w:ascii="Courier" w:hAnsi="Courier" w:cstheme="minorHAnsi"/>
+          <w:highlight w:val="green"/>
         </w:rPr>
         <w:t>git remote -v</w:t>
       </w:r>
       <w:r>
         <w:rPr>
           <w:rFonts w:asciiTheme="minorHAnsi" w:hAnsiTheme="minorHAnsi" w:cstheme="minorHAnsi"/>
+          <w:highlight w:val="green"/>
         </w:rPr>
         <w:t xml:space="preserve"> command to confirm that the new </w:t>
       </w:r>
       <w:r>
         <w:rPr>
           <w:rFonts w:ascii="Courier" w:hAnsi="Courier" w:cstheme="minorHAnsi"/>
+          <w:highlight w:val="green"/>
         </w:rPr>
         <w:t>upstream</w:t>
       </w:r>
       <w:r>
         <w:rPr>
           <w:rFonts w:asciiTheme="minorHAnsi" w:hAnsiTheme="minorHAnsi" w:cstheme="minorHAnsi"/>
+          <w:highlight w:val="green"/>
         </w:rPr>
         <w:t xml:space="preserve"> remote has been added.</w:t>
       </w:r>
@@ -1927,6 +1992,7 @@
         <w:ind w:left="288"/>
         <w:rPr>
           <w:rFonts w:asciiTheme="minorHAnsi" w:hAnsiTheme="minorHAnsi" w:cstheme="minorHAnsi"/>
+          <w:highlight w:val="green"/>
         </w:rPr>
       </w:pPr>
     </w:p>
@@ -1935,11 +2001,13 @@
         <w:ind w:left="288"/>
         <w:rPr>
           <w:rFonts w:asciiTheme="minorHAnsi" w:hAnsiTheme="minorHAnsi" w:cstheme="minorHAnsi"/>
-        </w:rPr>
-      </w:pPr>
-      <w:r>
-        <w:rPr>
-          <w:rFonts w:asciiTheme="minorHAnsi" w:hAnsiTheme="minorHAnsi" w:cstheme="minorHAnsi"/>
+          <w:highlight w:val="green"/>
+        </w:rPr>
+      </w:pPr>
+      <w:r>
+        <w:rPr>
+          <w:rFonts w:asciiTheme="minorHAnsi" w:hAnsiTheme="minorHAnsi" w:cstheme="minorHAnsi"/>
+          <w:highlight w:val="green"/>
         </w:rPr>
         <w:lastRenderedPageBreak/>
         <w:t>Give a screenshot of the command that you used and its output.</w:t>
@@ -1951,6 +2019,7 @@
           <w:rFonts w:asciiTheme="minorHAnsi" w:hAnsiTheme="minorHAnsi" w:cstheme="minorHAnsi"/>
           <w:b/>
           <w:bCs/>
+          <w:highlight w:val="green"/>
           <w:u w:val="single"/>
         </w:rPr>
       </w:pPr>
@@ -1965,13 +2034,15 @@
         </w:pBdr>
         <w:rPr>
           <w:rFonts w:asciiTheme="minorHAnsi" w:hAnsiTheme="minorHAnsi" w:cstheme="minorHAnsi"/>
-        </w:rPr>
-      </w:pPr>
-    </w:p>
-    <w:p>
-      <w:pPr>
-        <w:rPr>
-          <w:rFonts w:asciiTheme="minorHAnsi" w:hAnsiTheme="minorHAnsi" w:cstheme="minorHAnsi"/>
+          <w:highlight w:val="green"/>
+        </w:rPr>
+      </w:pPr>
+    </w:p>
+    <w:p>
+      <w:pPr>
+        <w:rPr>
+          <w:rFonts w:asciiTheme="minorHAnsi" w:hAnsiTheme="minorHAnsi" w:cstheme="minorHAnsi"/>
+          <w:highlight w:val="green"/>
         </w:rPr>
       </w:pPr>
     </w:p>
@@ -1980,47 +2051,55 @@
         <w:ind w:left="288"/>
         <w:rPr>
           <w:rFonts w:asciiTheme="minorHAnsi" w:hAnsiTheme="minorHAnsi" w:cstheme="minorHAnsi"/>
-        </w:rPr>
-      </w:pPr>
-      <w:r>
-        <w:rPr>
-          <w:rFonts w:asciiTheme="minorHAnsi" w:hAnsiTheme="minorHAnsi" w:cstheme="minorHAnsi"/>
+          <w:highlight w:val="green"/>
+        </w:rPr>
+      </w:pPr>
+      <w:r>
+        <w:rPr>
+          <w:rFonts w:asciiTheme="minorHAnsi" w:hAnsiTheme="minorHAnsi" w:cstheme="minorHAnsi"/>
+          <w:highlight w:val="green"/>
         </w:rPr>
         <w:t xml:space="preserve">f. </w:t>
       </w:r>
       <w:r>
         <w:rPr>
           <w:rFonts w:asciiTheme="minorHAnsi" w:hAnsiTheme="minorHAnsi" w:cstheme="minorHAnsi"/>
+          <w:highlight w:val="green"/>
         </w:rPr>
         <w:t>T</w:t>
       </w:r>
       <w:r>
         <w:rPr>
           <w:rFonts w:asciiTheme="minorHAnsi" w:hAnsiTheme="minorHAnsi" w:cstheme="minorHAnsi"/>
+          <w:highlight w:val="green"/>
         </w:rPr>
         <w:t xml:space="preserve">he </w:t>
       </w:r>
       <w:r>
         <w:rPr>
           <w:rFonts w:ascii="Courier" w:hAnsi="Courier" w:cstheme="minorHAnsi"/>
+          <w:highlight w:val="green"/>
         </w:rPr>
         <w:t>upstream</w:t>
       </w:r>
       <w:r>
         <w:rPr>
           <w:rFonts w:asciiTheme="minorHAnsi" w:hAnsiTheme="minorHAnsi" w:cstheme="minorHAnsi"/>
+          <w:highlight w:val="green"/>
         </w:rPr>
         <w:t xml:space="preserve"> remote that you added</w:t>
       </w:r>
       <w:r>
         <w:rPr>
           <w:rFonts w:asciiTheme="minorHAnsi" w:hAnsiTheme="minorHAnsi" w:cstheme="minorHAnsi"/>
+          <w:highlight w:val="green"/>
         </w:rPr>
         <w:t xml:space="preserve"> in part e provides your local repo with the information it needs to find the upstream repo.  In git this information is represented using a URL. How is this information </w:t>
       </w:r>
       <w:r>
         <w:rPr>
           <w:rFonts w:asciiTheme="minorHAnsi" w:hAnsiTheme="minorHAnsi" w:cstheme="minorHAnsi"/>
+          <w:highlight w:val="green"/>
         </w:rPr>
         <w:t>represented in Figure 2?</w:t>
       </w:r>
@@ -2031,6 +2110,7 @@
           <w:rFonts w:asciiTheme="minorHAnsi" w:hAnsiTheme="minorHAnsi" w:cstheme="minorHAnsi"/>
           <w:b/>
           <w:bCs/>
+          <w:highlight w:val="green"/>
           <w:u w:val="single"/>
         </w:rPr>
       </w:pPr>
@@ -2045,52 +2125,509 @@
         </w:pBdr>
         <w:rPr>
           <w:rFonts w:asciiTheme="minorHAnsi" w:hAnsiTheme="minorHAnsi" w:cstheme="minorHAnsi"/>
-        </w:rPr>
-      </w:pPr>
-    </w:p>
-    <w:p>
-      <w:pPr>
-        <w:rPr>
-          <w:rFonts w:asciiTheme="minorHAnsi" w:hAnsiTheme="minorHAnsi" w:cstheme="minorHAnsi"/>
-        </w:rPr>
-      </w:pPr>
-    </w:p>
-    <w:p>
-      <w:pPr>
-        <w:rPr>
-          <w:rFonts w:asciiTheme="minorHAnsi" w:hAnsiTheme="minorHAnsi" w:cstheme="minorHAnsi"/>
-        </w:rPr>
-      </w:pPr>
-      <w:r>
-        <w:rPr>
-          <w:rFonts w:asciiTheme="minorHAnsi" w:hAnsiTheme="minorHAnsi" w:cstheme="minorHAnsi"/>
+          <w:highlight w:val="green"/>
+        </w:rPr>
+      </w:pPr>
+    </w:p>
+    <w:p>
+      <w:pPr>
+        <w:rPr>
+          <w:rFonts w:asciiTheme="minorHAnsi" w:hAnsiTheme="minorHAnsi" w:cstheme="minorHAnsi"/>
+          <w:highlight w:val="green"/>
+        </w:rPr>
+      </w:pPr>
+    </w:p>
+    <w:p>
+      <w:pPr>
+        <w:rPr>
+          <w:rFonts w:asciiTheme="minorHAnsi" w:hAnsiTheme="minorHAnsi" w:cstheme="minorHAnsi"/>
+        </w:rPr>
+      </w:pPr>
+      <w:r>
+        <w:rPr>
+          <w:rFonts w:asciiTheme="minorHAnsi" w:hAnsiTheme="minorHAnsi" w:cstheme="minorHAnsi"/>
+          <w:highlight w:val="green"/>
         </w:rPr>
         <w:t xml:space="preserve">Note that you will only need to set the </w:t>
       </w:r>
       <w:r>
         <w:rPr>
           <w:rFonts w:ascii="Courier" w:hAnsi="Courier" w:cstheme="minorHAnsi"/>
+          <w:highlight w:val="green"/>
         </w:rPr>
         <w:t>upstream</w:t>
       </w:r>
       <w:r>
         <w:rPr>
           <w:rFonts w:asciiTheme="minorHAnsi" w:hAnsiTheme="minorHAnsi" w:cstheme="minorHAnsi"/>
+          <w:highlight w:val="green"/>
         </w:rPr>
         <w:t xml:space="preserve"> remote once for a repository.  Once the </w:t>
       </w:r>
       <w:r>
         <w:rPr>
           <w:rFonts w:ascii="Courier" w:hAnsi="Courier" w:cstheme="minorHAnsi"/>
+          <w:highlight w:val="green"/>
         </w:rPr>
         <w:t>upstream</w:t>
       </w:r>
       <w:r>
         <w:rPr>
           <w:rFonts w:asciiTheme="minorHAnsi" w:hAnsiTheme="minorHAnsi" w:cstheme="minorHAnsi"/>
+          <w:highlight w:val="green"/>
         </w:rPr>
         <w:t xml:space="preserve"> remote is set you will be able to pull from the upstream repo as often as is necessary.</w:t>
       </w:r>
+    </w:p>
+    <w:p>
+      <w:pPr>
+        <w:rPr>
+          <w:rFonts w:asciiTheme="minorHAnsi" w:hAnsiTheme="minorHAnsi" w:cstheme="minorHAnsi"/>
+        </w:rPr>
+      </w:pPr>
+    </w:p>
+    <w:p>
+      <w:pPr>
+        <w:rPr>
+          <w:rFonts w:asciiTheme="minorHAnsi" w:hAnsiTheme="minorHAnsi" w:cstheme="minorHAnsi"/>
+          <w:i/>
+          <w:iCs/>
+          <w:highlight w:val="magenta"/>
+          <w:u w:val="single"/>
+        </w:rPr>
+      </w:pPr>
+      <w:r>
+        <w:rPr>
+          <w:rFonts w:asciiTheme="minorHAnsi" w:hAnsiTheme="minorHAnsi" w:cstheme="minorHAnsi"/>
+          <w:i/>
+          <w:iCs/>
+          <w:highlight w:val="magenta"/>
+          <w:u w:val="single"/>
+        </w:rPr>
+        <w:t>Upstream Remotes:</w:t>
+      </w:r>
+    </w:p>
+    <w:p>
+      <w:pPr>
+        <w:rPr>
+          <w:rFonts w:asciiTheme="minorHAnsi" w:hAnsiTheme="minorHAnsi" w:cstheme="minorHAnsi"/>
+          <w:highlight w:val="magenta"/>
+        </w:rPr>
+      </w:pPr>
+    </w:p>
+    <w:p>
+      <w:pPr>
+        <w:rPr>
+          <w:rFonts w:asciiTheme="minorHAnsi" w:hAnsiTheme="minorHAnsi" w:cstheme="minorHAnsi"/>
+          <w:highlight w:val="magenta"/>
+        </w:rPr>
+      </w:pPr>
+      <w:r>
+        <w:rPr>
+          <w:rFonts w:asciiTheme="minorHAnsi" w:hAnsiTheme="minorHAnsi" w:cstheme="minorHAnsi"/>
+          <w:highlight w:val="magenta"/>
+        </w:rPr>
+        <w:t xml:space="preserve">When you open a fork in </w:t>
+      </w:r>
+      <w:proofErr w:type="spellStart"/>
+      <w:r>
+        <w:rPr>
+          <w:rFonts w:asciiTheme="minorHAnsi" w:hAnsiTheme="minorHAnsi" w:cstheme="minorHAnsi"/>
+          <w:highlight w:val="magenta"/>
+        </w:rPr>
+        <w:t>GitPod</w:t>
+      </w:r>
+      <w:proofErr w:type="spellEnd"/>
+      <w:r>
+        <w:rPr>
+          <w:rFonts w:asciiTheme="minorHAnsi" w:hAnsiTheme="minorHAnsi" w:cstheme="minorHAnsi"/>
+          <w:highlight w:val="magenta"/>
+        </w:rPr>
+        <w:t xml:space="preserve">, </w:t>
+      </w:r>
+      <w:proofErr w:type="spellStart"/>
+      <w:r>
+        <w:rPr>
+          <w:rFonts w:asciiTheme="minorHAnsi" w:hAnsiTheme="minorHAnsi" w:cstheme="minorHAnsi"/>
+          <w:highlight w:val="magenta"/>
+        </w:rPr>
+        <w:t>GitPod</w:t>
+      </w:r>
+      <w:proofErr w:type="spellEnd"/>
+      <w:r>
+        <w:rPr>
+          <w:rFonts w:asciiTheme="minorHAnsi" w:hAnsiTheme="minorHAnsi" w:cstheme="minorHAnsi"/>
+          <w:highlight w:val="magenta"/>
+        </w:rPr>
+        <w:t xml:space="preserve"> clones its repository. This creates a remote named </w:t>
+      </w:r>
+      <w:r>
+        <w:rPr>
+          <w:rFonts w:asciiTheme="minorHAnsi" w:hAnsiTheme="minorHAnsi" w:cstheme="minorHAnsi"/>
+          <w:i/>
+          <w:iCs/>
+          <w:highlight w:val="magenta"/>
+        </w:rPr>
+        <w:t>origin</w:t>
+      </w:r>
+      <w:r>
+        <w:rPr>
+          <w:rFonts w:asciiTheme="minorHAnsi" w:hAnsiTheme="minorHAnsi" w:cstheme="minorHAnsi"/>
+          <w:highlight w:val="magenta"/>
+        </w:rPr>
+        <w:t xml:space="preserve"> that points to the repository it cloned. When you clone a repository, this is typically the only remote created automatically. But </w:t>
+      </w:r>
+      <w:proofErr w:type="spellStart"/>
+      <w:r>
+        <w:rPr>
+          <w:rFonts w:asciiTheme="minorHAnsi" w:hAnsiTheme="minorHAnsi" w:cstheme="minorHAnsi"/>
+          <w:highlight w:val="magenta"/>
+        </w:rPr>
+        <w:t>GitPod</w:t>
+      </w:r>
+      <w:proofErr w:type="spellEnd"/>
+      <w:r>
+        <w:rPr>
+          <w:rFonts w:asciiTheme="minorHAnsi" w:hAnsiTheme="minorHAnsi" w:cstheme="minorHAnsi"/>
+          <w:highlight w:val="magenta"/>
+        </w:rPr>
+        <w:t xml:space="preserve"> goes a step further. It also creates </w:t>
+      </w:r>
+      <w:r>
+        <w:rPr>
+          <w:rFonts w:asciiTheme="minorHAnsi" w:hAnsiTheme="minorHAnsi" w:cstheme="minorHAnsi"/>
+          <w:i/>
+          <w:iCs/>
+          <w:highlight w:val="magenta"/>
+        </w:rPr>
+        <w:t xml:space="preserve">upstream </w:t>
+      </w:r>
+      <w:r>
+        <w:rPr>
+          <w:rFonts w:asciiTheme="minorHAnsi" w:hAnsiTheme="minorHAnsi" w:cstheme="minorHAnsi"/>
+          <w:highlight w:val="magenta"/>
+        </w:rPr>
+        <w:t>remote that points to the repository that your origin forked from.</w:t>
+      </w:r>
+    </w:p>
+    <w:p>
+      <w:pPr>
+        <w:rPr>
+          <w:rFonts w:asciiTheme="minorHAnsi" w:hAnsiTheme="minorHAnsi" w:cstheme="minorHAnsi"/>
+          <w:highlight w:val="magenta"/>
+        </w:rPr>
+      </w:pPr>
+    </w:p>
+    <w:p>
+      <w:pPr>
+        <w:rPr>
+          <w:rFonts w:asciiTheme="minorHAnsi" w:hAnsiTheme="minorHAnsi" w:cstheme="minorHAnsi"/>
+          <w:highlight w:val="magenta"/>
+        </w:rPr>
+      </w:pPr>
+      <w:r>
+        <w:rPr>
+          <w:rFonts w:asciiTheme="minorHAnsi" w:hAnsiTheme="minorHAnsi" w:cstheme="minorHAnsi"/>
+          <w:highlight w:val="magenta"/>
+        </w:rPr>
+        <w:t xml:space="preserve">3. To synchronize your fork, you will need to use this upstream remote. </w:t>
+      </w:r>
+      <w:proofErr w:type="gramStart"/>
+      <w:r>
+        <w:rPr>
+          <w:rFonts w:asciiTheme="minorHAnsi" w:hAnsiTheme="minorHAnsi" w:cstheme="minorHAnsi"/>
+          <w:highlight w:val="magenta"/>
+        </w:rPr>
+        <w:t>So</w:t>
+      </w:r>
+      <w:proofErr w:type="gramEnd"/>
+      <w:r>
+        <w:rPr>
+          <w:rFonts w:asciiTheme="minorHAnsi" w:hAnsiTheme="minorHAnsi" w:cstheme="minorHAnsi"/>
+          <w:highlight w:val="magenta"/>
+        </w:rPr>
+        <w:t xml:space="preserve"> let's confirm that </w:t>
+      </w:r>
+      <w:proofErr w:type="spellStart"/>
+      <w:r>
+        <w:rPr>
+          <w:rFonts w:asciiTheme="minorHAnsi" w:hAnsiTheme="minorHAnsi" w:cstheme="minorHAnsi"/>
+          <w:highlight w:val="magenta"/>
+        </w:rPr>
+        <w:t>GitPod</w:t>
+      </w:r>
+      <w:proofErr w:type="spellEnd"/>
+      <w:r>
+        <w:rPr>
+          <w:rFonts w:asciiTheme="minorHAnsi" w:hAnsiTheme="minorHAnsi" w:cstheme="minorHAnsi"/>
+          <w:highlight w:val="magenta"/>
+        </w:rPr>
+        <w:t xml:space="preserve"> correctly created the </w:t>
+      </w:r>
+      <w:r>
+        <w:rPr>
+          <w:rFonts w:asciiTheme="minorHAnsi" w:hAnsiTheme="minorHAnsi" w:cstheme="minorHAnsi"/>
+          <w:i/>
+          <w:iCs/>
+          <w:highlight w:val="magenta"/>
+        </w:rPr>
+        <w:t>upstream</w:t>
+      </w:r>
+      <w:r>
+        <w:rPr>
+          <w:rFonts w:asciiTheme="minorHAnsi" w:hAnsiTheme="minorHAnsi" w:cstheme="minorHAnsi"/>
+          <w:highlight w:val="magenta"/>
+        </w:rPr>
+        <w:t xml:space="preserve"> remote. This question will walk you through that process.</w:t>
+      </w:r>
+    </w:p>
+    <w:p>
+      <w:pPr>
+        <w:rPr>
+          <w:rFonts w:asciiTheme="minorHAnsi" w:hAnsiTheme="minorHAnsi" w:cstheme="minorHAnsi"/>
+          <w:highlight w:val="magenta"/>
+        </w:rPr>
+      </w:pPr>
+    </w:p>
+    <w:p>
+      <w:pPr>
+        <w:ind w:left="288"/>
+        <w:rPr>
+          <w:rFonts w:asciiTheme="minorHAnsi" w:hAnsiTheme="minorHAnsi" w:cstheme="minorHAnsi"/>
+          <w:highlight w:val="magenta"/>
+        </w:rPr>
+      </w:pPr>
+      <w:r>
+        <w:rPr>
+          <w:rFonts w:asciiTheme="minorHAnsi" w:hAnsiTheme="minorHAnsi" w:cstheme="minorHAnsi"/>
+          <w:highlight w:val="magenta"/>
+        </w:rPr>
+        <w:t xml:space="preserve">a. The </w:t>
+      </w:r>
+      <w:r>
+        <w:rPr>
+          <w:rFonts w:ascii="Courier" w:hAnsi="Courier" w:cstheme="minorHAnsi"/>
+          <w:highlight w:val="magenta"/>
+        </w:rPr>
+        <w:t>git remote -v</w:t>
+      </w:r>
+      <w:r>
+        <w:rPr>
+          <w:rFonts w:asciiTheme="minorHAnsi" w:hAnsiTheme="minorHAnsi" w:cstheme="minorHAnsi"/>
+          <w:highlight w:val="magenta"/>
+        </w:rPr>
+        <w:t xml:space="preserve"> command lists the names and URLs of </w:t>
+      </w:r>
+      <w:proofErr w:type="gramStart"/>
+      <w:r>
+        <w:rPr>
+          <w:rFonts w:asciiTheme="minorHAnsi" w:hAnsiTheme="minorHAnsi" w:cstheme="minorHAnsi"/>
+          <w:highlight w:val="magenta"/>
+        </w:rPr>
+        <w:t>all of</w:t>
+      </w:r>
+      <w:proofErr w:type="gramEnd"/>
+      <w:r>
+        <w:rPr>
+          <w:rFonts w:asciiTheme="minorHAnsi" w:hAnsiTheme="minorHAnsi" w:cstheme="minorHAnsi"/>
+          <w:highlight w:val="magenta"/>
+        </w:rPr>
+        <w:t xml:space="preserve"> the remote repositories (or just </w:t>
+      </w:r>
+      <w:r>
+        <w:rPr>
+          <w:rFonts w:asciiTheme="minorHAnsi" w:hAnsiTheme="minorHAnsi" w:cstheme="minorHAnsi"/>
+          <w:i/>
+          <w:iCs/>
+          <w:highlight w:val="magenta"/>
+        </w:rPr>
+        <w:t>remotes</w:t>
+      </w:r>
+      <w:r>
+        <w:rPr>
+          <w:rFonts w:asciiTheme="minorHAnsi" w:hAnsiTheme="minorHAnsi" w:cstheme="minorHAnsi"/>
+          <w:highlight w:val="magenta"/>
+        </w:rPr>
+        <w:t xml:space="preserve"> for short) that your local repo knows about.  Run this command in the directory that contains your local repository.  In the box below, give the output of this command.</w:t>
+      </w:r>
+    </w:p>
+    <w:p>
+      <w:pPr>
+        <w:ind w:left="288"/>
+        <w:rPr>
+          <w:rFonts w:asciiTheme="minorHAnsi" w:hAnsiTheme="minorHAnsi" w:cstheme="minorHAnsi"/>
+          <w:highlight w:val="magenta"/>
+        </w:rPr>
+      </w:pPr>
+    </w:p>
+    <w:p>
+      <w:pPr>
+        <w:rPr>
+          <w:rFonts w:asciiTheme="minorHAnsi" w:hAnsiTheme="minorHAnsi" w:cstheme="minorHAnsi"/>
+          <w:b/>
+          <w:bCs/>
+          <w:highlight w:val="magenta"/>
+          <w:u w:val="single"/>
+        </w:rPr>
+      </w:pPr>
+    </w:p>
+    <w:p>
+      <w:pPr>
+        <w:pBdr>
+          <w:top w:val="thickThinSmallGap" w:sz="24" w:space="4" w:color="0070C0"/>
+          <w:left w:val="thickThinSmallGap" w:sz="24" w:space="4" w:color="0070C0"/>
+          <w:bottom w:val="thickThinSmallGap" w:sz="24" w:space="4" w:color="0070C0"/>
+          <w:right w:val="thickThinSmallGap" w:sz="24" w:space="4" w:color="0070C0"/>
+        </w:pBdr>
+        <w:rPr>
+          <w:rFonts w:asciiTheme="minorHAnsi" w:hAnsiTheme="minorHAnsi" w:cstheme="minorHAnsi"/>
+          <w:highlight w:val="magenta"/>
+        </w:rPr>
+      </w:pPr>
+    </w:p>
+    <w:p>
+      <w:pPr>
+        <w:rPr>
+          <w:rFonts w:asciiTheme="minorHAnsi" w:hAnsiTheme="minorHAnsi" w:cstheme="minorHAnsi"/>
+          <w:highlight w:val="magenta"/>
+        </w:rPr>
+      </w:pPr>
+    </w:p>
+    <w:p>
+      <w:pPr>
+        <w:rPr>
+          <w:rFonts w:asciiTheme="minorHAnsi" w:hAnsiTheme="minorHAnsi" w:cstheme="minorHAnsi"/>
+          <w:highlight w:val="magenta"/>
+        </w:rPr>
+      </w:pPr>
+    </w:p>
+    <w:p>
+      <w:pPr>
+        <w:ind w:left="288"/>
+        <w:rPr>
+          <w:rFonts w:asciiTheme="minorHAnsi" w:hAnsiTheme="minorHAnsi" w:cstheme="minorHAnsi"/>
+          <w:highlight w:val="magenta"/>
+        </w:rPr>
+      </w:pPr>
+      <w:r>
+        <w:rPr>
+          <w:rFonts w:asciiTheme="minorHAnsi" w:hAnsiTheme="minorHAnsi" w:cstheme="minorHAnsi"/>
+          <w:highlight w:val="magenta"/>
+        </w:rPr>
+        <w:t xml:space="preserve">b. Confirm that </w:t>
+      </w:r>
+      <w:r>
+        <w:rPr>
+          <w:rFonts w:asciiTheme="minorHAnsi" w:hAnsiTheme="minorHAnsi" w:cstheme="minorHAnsi"/>
+          <w:i/>
+          <w:iCs/>
+          <w:highlight w:val="magenta"/>
+        </w:rPr>
+        <w:t>upstream</w:t>
+      </w:r>
+      <w:r>
+        <w:rPr>
+          <w:rFonts w:asciiTheme="minorHAnsi" w:hAnsiTheme="minorHAnsi" w:cstheme="minorHAnsi"/>
+          <w:highlight w:val="magenta"/>
+        </w:rPr>
+        <w:t xml:space="preserve"> points to the upstream project on GitHub. How did you confirm it?</w:t>
+      </w:r>
+    </w:p>
+    <w:p>
+      <w:pPr>
+        <w:ind w:left="288"/>
+        <w:rPr>
+          <w:rFonts w:asciiTheme="minorHAnsi" w:hAnsiTheme="minorHAnsi" w:cstheme="minorHAnsi"/>
+          <w:highlight w:val="magenta"/>
+        </w:rPr>
+      </w:pPr>
+    </w:p>
+    <w:p>
+      <w:pPr>
+        <w:rPr>
+          <w:rFonts w:asciiTheme="minorHAnsi" w:hAnsiTheme="minorHAnsi" w:cstheme="minorHAnsi"/>
+          <w:b/>
+          <w:bCs/>
+          <w:highlight w:val="magenta"/>
+          <w:u w:val="single"/>
+        </w:rPr>
+      </w:pPr>
+    </w:p>
+    <w:p>
+      <w:pPr>
+        <w:pBdr>
+          <w:top w:val="thickThinSmallGap" w:sz="24" w:space="4" w:color="0070C0"/>
+          <w:left w:val="thickThinSmallGap" w:sz="24" w:space="4" w:color="0070C0"/>
+          <w:bottom w:val="thickThinSmallGap" w:sz="24" w:space="4" w:color="0070C0"/>
+          <w:right w:val="thickThinSmallGap" w:sz="24" w:space="4" w:color="0070C0"/>
+        </w:pBdr>
+        <w:rPr>
+          <w:rFonts w:asciiTheme="minorHAnsi" w:hAnsiTheme="minorHAnsi" w:cstheme="minorHAnsi"/>
+          <w:highlight w:val="magenta"/>
+        </w:rPr>
+      </w:pPr>
+    </w:p>
+    <w:p>
+      <w:pPr>
+        <w:ind w:left="288"/>
+        <w:rPr>
+          <w:rFonts w:asciiTheme="minorHAnsi" w:hAnsiTheme="minorHAnsi" w:cstheme="minorHAnsi"/>
+          <w:highlight w:val="magenta"/>
+        </w:rPr>
+      </w:pPr>
+    </w:p>
+    <w:p>
+      <w:pPr>
+        <w:ind w:left="288"/>
+        <w:rPr>
+          <w:rFonts w:asciiTheme="minorHAnsi" w:hAnsiTheme="minorHAnsi" w:cstheme="minorHAnsi"/>
+        </w:rPr>
+      </w:pPr>
+      <w:r>
+        <w:rPr>
+          <w:rFonts w:asciiTheme="minorHAnsi" w:hAnsiTheme="minorHAnsi" w:cstheme="minorHAnsi"/>
+          <w:highlight w:val="magenta"/>
+        </w:rPr>
+        <w:lastRenderedPageBreak/>
+        <w:t xml:space="preserve">c. The </w:t>
+      </w:r>
+      <w:r>
+        <w:rPr>
+          <w:rFonts w:ascii="Courier" w:hAnsi="Courier" w:cstheme="minorHAnsi"/>
+          <w:highlight w:val="magenta"/>
+        </w:rPr>
+        <w:t>upstream</w:t>
+      </w:r>
+      <w:r>
+        <w:rPr>
+          <w:rFonts w:asciiTheme="minorHAnsi" w:hAnsiTheme="minorHAnsi" w:cstheme="minorHAnsi"/>
+          <w:highlight w:val="magenta"/>
+        </w:rPr>
+        <w:t xml:space="preserve"> remote that you added in part e provides your local repo with the information it needs to find the upstream repo.  In git this information is represented using a URL. How is this information represented in Figure 2?</w:t>
+      </w:r>
+    </w:p>
+    <w:p>
+      <w:pPr>
+        <w:rPr>
+          <w:rFonts w:asciiTheme="minorHAnsi" w:hAnsiTheme="minorHAnsi" w:cstheme="minorHAnsi"/>
+          <w:b/>
+          <w:bCs/>
+          <w:u w:val="single"/>
+        </w:rPr>
+      </w:pPr>
+    </w:p>
+    <w:p>
+      <w:pPr>
+        <w:pBdr>
+          <w:top w:val="thickThinSmallGap" w:sz="24" w:space="4" w:color="0070C0"/>
+          <w:left w:val="thickThinSmallGap" w:sz="24" w:space="4" w:color="0070C0"/>
+          <w:bottom w:val="thickThinSmallGap" w:sz="24" w:space="4" w:color="0070C0"/>
+          <w:right w:val="thickThinSmallGap" w:sz="24" w:space="4" w:color="0070C0"/>
+        </w:pBdr>
+        <w:rPr>
+          <w:rFonts w:asciiTheme="minorHAnsi" w:hAnsiTheme="minorHAnsi" w:cstheme="minorHAnsi"/>
+        </w:rPr>
+      </w:pPr>
     </w:p>
     <w:p>
       <w:pPr>
@@ -2392,7 +2929,6 @@
         <w:rPr>
           <w:rFonts w:asciiTheme="minorHAnsi" w:hAnsiTheme="minorHAnsi" w:cstheme="minorHAnsi"/>
         </w:rPr>
-        <w:lastRenderedPageBreak/>
         <w:t xml:space="preserve">c. Examine the output from part b. It should not contain any error messages.  If it does, return to part b and try again.  Which file(s) were changed by your </w:t>
       </w:r>
       <w:r>
@@ -3900,6 +4436,7 @@
             <w:r>
               <w:rPr>
                 <w:rFonts w:asciiTheme="minorHAnsi" w:hAnsiTheme="minorHAnsi" w:cstheme="minorHAnsi"/>
+                <w:highlight w:val="green"/>
               </w:rPr>
               <w:t xml:space="preserve">Add a new remote </w:t>
             </w:r>
@@ -3907,6 +4444,7 @@
             <w:r>
               <w:rPr>
                 <w:rFonts w:asciiTheme="minorHAnsi" w:hAnsiTheme="minorHAnsi" w:cstheme="minorHAnsi"/>
+                <w:highlight w:val="green"/>
               </w:rPr>
               <w:t>repo</w:t>
             </w:r>

</xml_diff>